<commit_message>
fusion du rapport V14
</commit_message>
<xml_diff>
--- a/Docs/RapportSynth�se_v13.docx
+++ b/Docs/RapportSynth�se_v13.docx
@@ -10,6 +10,7 @@
           <w:docPartUnique/>
         </w:docPartObj>
       </w:sdtPr>
+      <w:sdtEndPr/>
       <w:sdtContent>
         <w:p>
           <w:r>
@@ -214,6 +215,7 @@
                                       <w:calendar w:val="gregorian"/>
                                     </w:date>
                                   </w:sdtPr>
+                                  <w:sdtEndPr/>
                                   <w:sdtContent>
                                     <w:p>
                                       <w:pPr>
@@ -307,6 +309,7 @@
                                     <w:dataBinding w:prefixMappings="xmlns:ns0='http://schemas.openxmlformats.org/package/2006/metadata/core-properties' xmlns:ns1='http://purl.org/dc/elements/1.1/'" w:xpath="/ns0:coreProperties[1]/ns1:creator[1]" w:storeItemID="{6C3C8BC8-F283-45AE-878A-BAB7291924A1}"/>
                                     <w:text/>
                                   </w:sdtPr>
+                                  <w:sdtEndPr/>
                                   <w:sdtContent>
                                     <w:p>
                                       <w:pPr>
@@ -372,6 +375,7 @@
                                     <w:dataBinding w:prefixMappings="xmlns:ns0='http://schemas.openxmlformats.org/officeDocument/2006/extended-properties'" w:xpath="/ns0:Properties[1]/ns0:Company[1]" w:storeItemID="{6668398D-A668-4E3E-A5EB-62B293D839F1}"/>
                                     <w:text/>
                                   </w:sdtPr>
+                                  <w:sdtEndPr/>
                                   <w:sdtContent>
                                     <w:p>
                                       <w:pPr>
@@ -454,6 +458,7 @@
                                       <w:calendar w:val="gregorian"/>
                                     </w:date>
                                   </w:sdtPr>
+                                  <w:sdtEndPr/>
                                   <w:sdtContent>
                                     <w:p>
                                       <w:pPr>
@@ -529,6 +534,7 @@
                                 <w:calendar w:val="gregorian"/>
                               </w:date>
                             </w:sdtPr>
+                            <w:sdtEndPr/>
                             <w:sdtContent>
                               <w:p>
                                 <w:pPr>
@@ -577,6 +583,7 @@
                               <w:dataBinding w:prefixMappings="xmlns:ns0='http://schemas.openxmlformats.org/package/2006/metadata/core-properties' xmlns:ns1='http://purl.org/dc/elements/1.1/'" w:xpath="/ns0:coreProperties[1]/ns1:creator[1]" w:storeItemID="{6C3C8BC8-F283-45AE-878A-BAB7291924A1}"/>
                               <w:text/>
                             </w:sdtPr>
+                            <w:sdtEndPr/>
                             <w:sdtContent>
                               <w:p>
                                 <w:pPr>
@@ -642,6 +649,7 @@
                               <w:dataBinding w:prefixMappings="xmlns:ns0='http://schemas.openxmlformats.org/officeDocument/2006/extended-properties'" w:xpath="/ns0:Properties[1]/ns0:Company[1]" w:storeItemID="{6668398D-A668-4E3E-A5EB-62B293D839F1}"/>
                               <w:text/>
                             </w:sdtPr>
+                            <w:sdtEndPr/>
                             <w:sdtContent>
                               <w:p>
                                 <w:pPr>
@@ -724,6 +732,7 @@
                                 <w:calendar w:val="gregorian"/>
                               </w:date>
                             </w:sdtPr>
+                            <w:sdtEndPr/>
                             <w:sdtContent>
                               <w:p>
                                 <w:pPr>
@@ -891,6 +900,7 @@
                                   <w:dataBinding w:prefixMappings="xmlns:ns0='http://schemas.openxmlformats.org/package/2006/metadata/core-properties' xmlns:ns1='http://purl.org/dc/elements/1.1/'" w:xpath="/ns0:coreProperties[1]/ns1:title[1]" w:storeItemID="{6C3C8BC8-F283-45AE-878A-BAB7291924A1}"/>
                                   <w:text/>
                                 </w:sdtPr>
+                                <w:sdtEndPr/>
                                 <w:sdtContent>
                                   <w:p>
                                     <w:pPr>
@@ -963,6 +973,7 @@
                             <w:dataBinding w:prefixMappings="xmlns:ns0='http://schemas.openxmlformats.org/package/2006/metadata/core-properties' xmlns:ns1='http://purl.org/dc/elements/1.1/'" w:xpath="/ns0:coreProperties[1]/ns1:title[1]" w:storeItemID="{6C3C8BC8-F283-45AE-878A-BAB7291924A1}"/>
                             <w:text/>
                           </w:sdtPr>
+                          <w:sdtEndPr/>
                           <w:sdtContent>
                             <w:p>
                               <w:pPr>
@@ -1396,6 +1407,7 @@
           <w:docPartUnique/>
         </w:docPartObj>
       </w:sdtPr>
+      <w:sdtEndPr/>
       <w:sdtContent>
         <w:p>
           <w:pPr>
@@ -1432,7 +1444,7 @@
           <w:r>
             <w:fldChar w:fldCharType="separate"/>
           </w:r>
-          <w:hyperlink w:anchor="_Toc315448342" w:history="1">
+          <w:hyperlink w:anchor="_Toc315695203" w:history="1">
             <w:r>
               <w:rPr>
                 <w:rStyle w:val="Hyperlink"/>
@@ -1459,7 +1471,7 @@
                 <w:noProof/>
                 <w:webHidden/>
               </w:rPr>
-              <w:instrText xml:space="preserve"> PAGEREF _Toc315448342 \h </w:instrText>
+              <w:instrText xml:space="preserve"> PAGEREF _Toc315695203 \h </w:instrText>
             </w:r>
             <w:r>
               <w:rPr>
@@ -1503,7 +1515,7 @@
               <w:lang w:eastAsia="fr-FR"/>
             </w:rPr>
           </w:pPr>
-          <w:hyperlink w:anchor="_Toc315448343" w:history="1">
+          <w:hyperlink w:anchor="_Toc315695204" w:history="1">
             <w:r>
               <w:rPr>
                 <w:rStyle w:val="Hyperlink"/>
@@ -1545,7 +1557,7 @@
                 <w:noProof/>
                 <w:webHidden/>
               </w:rPr>
-              <w:instrText xml:space="preserve"> PAGEREF _Toc315448343 \h </w:instrText>
+              <w:instrText xml:space="preserve"> PAGEREF _Toc315695204 \h </w:instrText>
             </w:r>
             <w:r>
               <w:rPr>
@@ -1589,7 +1601,7 @@
               <w:lang w:eastAsia="fr-FR"/>
             </w:rPr>
           </w:pPr>
-          <w:hyperlink w:anchor="_Toc315448344" w:history="1">
+          <w:hyperlink w:anchor="_Toc315695205" w:history="1">
             <w:r>
               <w:rPr>
                 <w:rStyle w:val="Hyperlink"/>
@@ -1631,7 +1643,7 @@
                 <w:noProof/>
                 <w:webHidden/>
               </w:rPr>
-              <w:instrText xml:space="preserve"> PAGEREF _Toc315448344 \h </w:instrText>
+              <w:instrText xml:space="preserve"> PAGEREF _Toc315695205 \h </w:instrText>
             </w:r>
             <w:r>
               <w:rPr>
@@ -1675,7 +1687,7 @@
               <w:lang w:eastAsia="fr-FR"/>
             </w:rPr>
           </w:pPr>
-          <w:hyperlink w:anchor="_Toc315448345" w:history="1">
+          <w:hyperlink w:anchor="_Toc315695206" w:history="1">
             <w:r>
               <w:rPr>
                 <w:rStyle w:val="Hyperlink"/>
@@ -1717,7 +1729,7 @@
                 <w:noProof/>
                 <w:webHidden/>
               </w:rPr>
-              <w:instrText xml:space="preserve"> PAGEREF _Toc315448345 \h </w:instrText>
+              <w:instrText xml:space="preserve"> PAGEREF _Toc315695206 \h </w:instrText>
             </w:r>
             <w:r>
               <w:rPr>
@@ -1761,7 +1773,7 @@
               <w:lang w:eastAsia="fr-FR"/>
             </w:rPr>
           </w:pPr>
-          <w:hyperlink w:anchor="_Toc315448346" w:history="1">
+          <w:hyperlink w:anchor="_Toc315695207" w:history="1">
             <w:r>
               <w:rPr>
                 <w:rStyle w:val="Hyperlink"/>
@@ -1803,7 +1815,7 @@
                 <w:noProof/>
                 <w:webHidden/>
               </w:rPr>
-              <w:instrText xml:space="preserve"> PAGEREF _Toc315448346 \h </w:instrText>
+              <w:instrText xml:space="preserve"> PAGEREF _Toc315695207 \h </w:instrText>
             </w:r>
             <w:r>
               <w:rPr>
@@ -1847,7 +1859,7 @@
               <w:lang w:eastAsia="fr-FR"/>
             </w:rPr>
           </w:pPr>
-          <w:hyperlink w:anchor="_Toc315448347" w:history="1">
+          <w:hyperlink w:anchor="_Toc315695208" w:history="1">
             <w:r>
               <w:rPr>
                 <w:rStyle w:val="Hyperlink"/>
@@ -1889,7 +1901,7 @@
                 <w:noProof/>
                 <w:webHidden/>
               </w:rPr>
-              <w:instrText xml:space="preserve"> PAGEREF _Toc315448347 \h </w:instrText>
+              <w:instrText xml:space="preserve"> PAGEREF _Toc315695208 \h </w:instrText>
             </w:r>
             <w:r>
               <w:rPr>
@@ -1933,7 +1945,7 @@
               <w:lang w:eastAsia="fr-FR"/>
             </w:rPr>
           </w:pPr>
-          <w:hyperlink w:anchor="_Toc315448348" w:history="1">
+          <w:hyperlink w:anchor="_Toc315695209" w:history="1">
             <w:r>
               <w:rPr>
                 <w:rStyle w:val="Hyperlink"/>
@@ -1975,7 +1987,7 @@
                 <w:noProof/>
                 <w:webHidden/>
               </w:rPr>
-              <w:instrText xml:space="preserve"> PAGEREF _Toc315448348 \h </w:instrText>
+              <w:instrText xml:space="preserve"> PAGEREF _Toc315695209 \h </w:instrText>
             </w:r>
             <w:r>
               <w:rPr>
@@ -2019,7 +2031,7 @@
               <w:lang w:eastAsia="fr-FR"/>
             </w:rPr>
           </w:pPr>
-          <w:hyperlink w:anchor="_Toc315448349" w:history="1">
+          <w:hyperlink w:anchor="_Toc315695210" w:history="1">
             <w:r>
               <w:rPr>
                 <w:rStyle w:val="Hyperlink"/>
@@ -2061,7 +2073,7 @@
                 <w:noProof/>
                 <w:webHidden/>
               </w:rPr>
-              <w:instrText xml:space="preserve"> PAGEREF _Toc315448349 \h </w:instrText>
+              <w:instrText xml:space="preserve"> PAGEREF _Toc315695210 \h </w:instrText>
             </w:r>
             <w:r>
               <w:rPr>
@@ -2105,7 +2117,7 @@
               <w:lang w:eastAsia="fr-FR"/>
             </w:rPr>
           </w:pPr>
-          <w:hyperlink w:anchor="_Toc315448350" w:history="1">
+          <w:hyperlink w:anchor="_Toc315695211" w:history="1">
             <w:r>
               <w:rPr>
                 <w:rStyle w:val="Hyperlink"/>
@@ -2147,7 +2159,7 @@
                 <w:noProof/>
                 <w:webHidden/>
               </w:rPr>
-              <w:instrText xml:space="preserve"> PAGEREF _Toc315448350 \h </w:instrText>
+              <w:instrText xml:space="preserve"> PAGEREF _Toc315695211 \h </w:instrText>
             </w:r>
             <w:r>
               <w:rPr>
@@ -2191,7 +2203,7 @@
               <w:lang w:eastAsia="fr-FR"/>
             </w:rPr>
           </w:pPr>
-          <w:hyperlink w:anchor="_Toc315448351" w:history="1">
+          <w:hyperlink w:anchor="_Toc315695212" w:history="1">
             <w:r>
               <w:rPr>
                 <w:rStyle w:val="Hyperlink"/>
@@ -2233,7 +2245,7 @@
                 <w:noProof/>
                 <w:webHidden/>
               </w:rPr>
-              <w:instrText xml:space="preserve"> PAGEREF _Toc315448351 \h </w:instrText>
+              <w:instrText xml:space="preserve"> PAGEREF _Toc315695212 \h </w:instrText>
             </w:r>
             <w:r>
               <w:rPr>
@@ -2277,7 +2289,7 @@
               <w:lang w:eastAsia="fr-FR"/>
             </w:rPr>
           </w:pPr>
-          <w:hyperlink w:anchor="_Toc315448352" w:history="1">
+          <w:hyperlink w:anchor="_Toc315695213" w:history="1">
             <w:r>
               <w:rPr>
                 <w:rStyle w:val="Hyperlink"/>
@@ -2319,7 +2331,7 @@
                 <w:noProof/>
                 <w:webHidden/>
               </w:rPr>
-              <w:instrText xml:space="preserve"> PAGEREF _Toc315448352 \h </w:instrText>
+              <w:instrText xml:space="preserve"> PAGEREF _Toc315695213 \h </w:instrText>
             </w:r>
             <w:r>
               <w:rPr>
@@ -2363,7 +2375,7 @@
               <w:lang w:eastAsia="fr-FR"/>
             </w:rPr>
           </w:pPr>
-          <w:hyperlink w:anchor="_Toc315448353" w:history="1">
+          <w:hyperlink w:anchor="_Toc315695214" w:history="1">
             <w:r>
               <w:rPr>
                 <w:rStyle w:val="Hyperlink"/>
@@ -2405,7 +2417,7 @@
                 <w:noProof/>
                 <w:webHidden/>
               </w:rPr>
-              <w:instrText xml:space="preserve"> PAGEREF _Toc315448353 \h </w:instrText>
+              <w:instrText xml:space="preserve"> PAGEREF _Toc315695214 \h </w:instrText>
             </w:r>
             <w:r>
               <w:rPr>
@@ -2449,7 +2461,7 @@
               <w:lang w:eastAsia="fr-FR"/>
             </w:rPr>
           </w:pPr>
-          <w:hyperlink w:anchor="_Toc315448354" w:history="1">
+          <w:hyperlink w:anchor="_Toc315695215" w:history="1">
             <w:r>
               <w:rPr>
                 <w:rStyle w:val="Hyperlink"/>
@@ -2491,7 +2503,7 @@
                 <w:noProof/>
                 <w:webHidden/>
               </w:rPr>
-              <w:instrText xml:space="preserve"> PAGEREF _Toc315448354 \h </w:instrText>
+              <w:instrText xml:space="preserve"> PAGEREF _Toc315695215 \h </w:instrText>
             </w:r>
             <w:r>
               <w:rPr>
@@ -2535,7 +2547,7 @@
               <w:lang w:eastAsia="fr-FR"/>
             </w:rPr>
           </w:pPr>
-          <w:hyperlink w:anchor="_Toc315448355" w:history="1">
+          <w:hyperlink w:anchor="_Toc315695216" w:history="1">
             <w:r>
               <w:rPr>
                 <w:rStyle w:val="Hyperlink"/>
@@ -2577,7 +2589,7 @@
                 <w:noProof/>
                 <w:webHidden/>
               </w:rPr>
-              <w:instrText xml:space="preserve"> PAGEREF _Toc315448355 \h </w:instrText>
+              <w:instrText xml:space="preserve"> PAGEREF _Toc315695216 \h </w:instrText>
             </w:r>
             <w:r>
               <w:rPr>
@@ -2621,7 +2633,7 @@
               <w:lang w:eastAsia="fr-FR"/>
             </w:rPr>
           </w:pPr>
-          <w:hyperlink w:anchor="_Toc315448356" w:history="1">
+          <w:hyperlink w:anchor="_Toc315695217" w:history="1">
             <w:r>
               <w:rPr>
                 <w:rStyle w:val="Hyperlink"/>
@@ -2663,7 +2675,7 @@
                 <w:noProof/>
                 <w:webHidden/>
               </w:rPr>
-              <w:instrText xml:space="preserve"> PAGEREF _Toc315448356 \h </w:instrText>
+              <w:instrText xml:space="preserve"> PAGEREF _Toc315695217 \h </w:instrText>
             </w:r>
             <w:r>
               <w:rPr>
@@ -2707,7 +2719,7 @@
               <w:lang w:eastAsia="fr-FR"/>
             </w:rPr>
           </w:pPr>
-          <w:hyperlink w:anchor="_Toc315448357" w:history="1">
+          <w:hyperlink w:anchor="_Toc315695218" w:history="1">
             <w:r>
               <w:rPr>
                 <w:rStyle w:val="Hyperlink"/>
@@ -2749,7 +2761,7 @@
                 <w:noProof/>
                 <w:webHidden/>
               </w:rPr>
-              <w:instrText xml:space="preserve"> PAGEREF _Toc315448357 \h </w:instrText>
+              <w:instrText xml:space="preserve"> PAGEREF _Toc315695218 \h </w:instrText>
             </w:r>
             <w:r>
               <w:rPr>
@@ -2793,7 +2805,7 @@
               <w:lang w:eastAsia="fr-FR"/>
             </w:rPr>
           </w:pPr>
-          <w:hyperlink w:anchor="_Toc315448358" w:history="1">
+          <w:hyperlink w:anchor="_Toc315695219" w:history="1">
             <w:r>
               <w:rPr>
                 <w:rStyle w:val="Hyperlink"/>
@@ -2835,7 +2847,7 @@
                 <w:noProof/>
                 <w:webHidden/>
               </w:rPr>
-              <w:instrText xml:space="preserve"> PAGEREF _Toc315448358 \h </w:instrText>
+              <w:instrText xml:space="preserve"> PAGEREF _Toc315695219 \h </w:instrText>
             </w:r>
             <w:r>
               <w:rPr>
@@ -2879,7 +2891,7 @@
               <w:lang w:eastAsia="fr-FR"/>
             </w:rPr>
           </w:pPr>
-          <w:hyperlink w:anchor="_Toc315448359" w:history="1">
+          <w:hyperlink w:anchor="_Toc315695220" w:history="1">
             <w:r>
               <w:rPr>
                 <w:rStyle w:val="Hyperlink"/>
@@ -2921,7 +2933,7 @@
                 <w:noProof/>
                 <w:webHidden/>
               </w:rPr>
-              <w:instrText xml:space="preserve"> PAGEREF _Toc315448359 \h </w:instrText>
+              <w:instrText xml:space="preserve"> PAGEREF _Toc315695220 \h </w:instrText>
             </w:r>
             <w:r>
               <w:rPr>
@@ -2965,7 +2977,7 @@
               <w:lang w:eastAsia="fr-FR"/>
             </w:rPr>
           </w:pPr>
-          <w:hyperlink w:anchor="_Toc315448360" w:history="1">
+          <w:hyperlink w:anchor="_Toc315695221" w:history="1">
             <w:r>
               <w:rPr>
                 <w:rStyle w:val="Hyperlink"/>
@@ -3007,7 +3019,7 @@
                 <w:noProof/>
                 <w:webHidden/>
               </w:rPr>
-              <w:instrText xml:space="preserve"> PAGEREF _Toc315448360 \h </w:instrText>
+              <w:instrText xml:space="preserve"> PAGEREF _Toc315695221 \h </w:instrText>
             </w:r>
             <w:r>
               <w:rPr>
@@ -3051,7 +3063,7 @@
               <w:lang w:eastAsia="fr-FR"/>
             </w:rPr>
           </w:pPr>
-          <w:hyperlink w:anchor="_Toc315448361" w:history="1">
+          <w:hyperlink w:anchor="_Toc315695222" w:history="1">
             <w:r>
               <w:rPr>
                 <w:rStyle w:val="Hyperlink"/>
@@ -3093,7 +3105,7 @@
                 <w:noProof/>
                 <w:webHidden/>
               </w:rPr>
-              <w:instrText xml:space="preserve"> PAGEREF _Toc315448361 \h </w:instrText>
+              <w:instrText xml:space="preserve"> PAGEREF _Toc315695222 \h </w:instrText>
             </w:r>
             <w:r>
               <w:rPr>
@@ -3137,7 +3149,7 @@
               <w:lang w:eastAsia="fr-FR"/>
             </w:rPr>
           </w:pPr>
-          <w:hyperlink w:anchor="_Toc315448362" w:history="1">
+          <w:hyperlink w:anchor="_Toc315695223" w:history="1">
             <w:r>
               <w:rPr>
                 <w:rStyle w:val="Hyperlink"/>
@@ -3179,7 +3191,7 @@
                 <w:noProof/>
                 <w:webHidden/>
               </w:rPr>
-              <w:instrText xml:space="preserve"> PAGEREF _Toc315448362 \h </w:instrText>
+              <w:instrText xml:space="preserve"> PAGEREF _Toc315695223 \h </w:instrText>
             </w:r>
             <w:r>
               <w:rPr>
@@ -3223,7 +3235,7 @@
               <w:lang w:eastAsia="fr-FR"/>
             </w:rPr>
           </w:pPr>
-          <w:hyperlink w:anchor="_Toc315448363" w:history="1">
+          <w:hyperlink w:anchor="_Toc315695224" w:history="1">
             <w:r>
               <w:rPr>
                 <w:rStyle w:val="Hyperlink"/>
@@ -3265,7 +3277,7 @@
                 <w:noProof/>
                 <w:webHidden/>
               </w:rPr>
-              <w:instrText xml:space="preserve"> PAGEREF _Toc315448363 \h </w:instrText>
+              <w:instrText xml:space="preserve"> PAGEREF _Toc315695224 \h </w:instrText>
             </w:r>
             <w:r>
               <w:rPr>
@@ -3309,7 +3321,7 @@
               <w:lang w:eastAsia="fr-FR"/>
             </w:rPr>
           </w:pPr>
-          <w:hyperlink w:anchor="_Toc315448364" w:history="1">
+          <w:hyperlink w:anchor="_Toc315695225" w:history="1">
             <w:r>
               <w:rPr>
                 <w:rStyle w:val="Hyperlink"/>
@@ -3351,7 +3363,7 @@
                 <w:noProof/>
                 <w:webHidden/>
               </w:rPr>
-              <w:instrText xml:space="preserve"> PAGEREF _Toc315448364 \h </w:instrText>
+              <w:instrText xml:space="preserve"> PAGEREF _Toc315695225 \h </w:instrText>
             </w:r>
             <w:r>
               <w:rPr>
@@ -3395,7 +3407,7 @@
               <w:lang w:eastAsia="fr-FR"/>
             </w:rPr>
           </w:pPr>
-          <w:hyperlink w:anchor="_Toc315448365" w:history="1">
+          <w:hyperlink w:anchor="_Toc315695226" w:history="1">
             <w:r>
               <w:rPr>
                 <w:rStyle w:val="Hyperlink"/>
@@ -3437,7 +3449,7 @@
                 <w:noProof/>
                 <w:webHidden/>
               </w:rPr>
-              <w:instrText xml:space="preserve"> PAGEREF _Toc315448365 \h </w:instrText>
+              <w:instrText xml:space="preserve"> PAGEREF _Toc315695226 \h </w:instrText>
             </w:r>
             <w:r>
               <w:rPr>
@@ -3481,7 +3493,7 @@
               <w:lang w:eastAsia="fr-FR"/>
             </w:rPr>
           </w:pPr>
-          <w:hyperlink w:anchor="_Toc315448366" w:history="1">
+          <w:hyperlink w:anchor="_Toc315695227" w:history="1">
             <w:r>
               <w:rPr>
                 <w:rStyle w:val="Hyperlink"/>
@@ -3523,7 +3535,7 @@
                 <w:noProof/>
                 <w:webHidden/>
               </w:rPr>
-              <w:instrText xml:space="preserve"> PAGEREF _Toc315448366 \h </w:instrText>
+              <w:instrText xml:space="preserve"> PAGEREF _Toc315695227 \h </w:instrText>
             </w:r>
             <w:r>
               <w:rPr>
@@ -3567,7 +3579,7 @@
               <w:lang w:eastAsia="fr-FR"/>
             </w:rPr>
           </w:pPr>
-          <w:hyperlink w:anchor="_Toc315448367" w:history="1">
+          <w:hyperlink w:anchor="_Toc315695228" w:history="1">
             <w:r>
               <w:rPr>
                 <w:rStyle w:val="Hyperlink"/>
@@ -3609,7 +3621,7 @@
                 <w:noProof/>
                 <w:webHidden/>
               </w:rPr>
-              <w:instrText xml:space="preserve"> PAGEREF _Toc315448367 \h </w:instrText>
+              <w:instrText xml:space="preserve"> PAGEREF _Toc315695228 \h </w:instrText>
             </w:r>
             <w:r>
               <w:rPr>
@@ -3653,7 +3665,7 @@
               <w:lang w:eastAsia="fr-FR"/>
             </w:rPr>
           </w:pPr>
-          <w:hyperlink w:anchor="_Toc315448368" w:history="1">
+          <w:hyperlink w:anchor="_Toc315695229" w:history="1">
             <w:r>
               <w:rPr>
                 <w:rStyle w:val="Hyperlink"/>
@@ -3695,7 +3707,7 @@
                 <w:noProof/>
                 <w:webHidden/>
               </w:rPr>
-              <w:instrText xml:space="preserve"> PAGEREF _Toc315448368 \h </w:instrText>
+              <w:instrText xml:space="preserve"> PAGEREF _Toc315695229 \h </w:instrText>
             </w:r>
             <w:r>
               <w:rPr>
@@ -3739,7 +3751,7 @@
               <w:lang w:eastAsia="fr-FR"/>
             </w:rPr>
           </w:pPr>
-          <w:hyperlink w:anchor="_Toc315448369" w:history="1">
+          <w:hyperlink w:anchor="_Toc315695230" w:history="1">
             <w:r>
               <w:rPr>
                 <w:rStyle w:val="Hyperlink"/>
@@ -3781,7 +3793,7 @@
                 <w:noProof/>
                 <w:webHidden/>
               </w:rPr>
-              <w:instrText xml:space="preserve"> PAGEREF _Toc315448369 \h </w:instrText>
+              <w:instrText xml:space="preserve"> PAGEREF _Toc315695230 \h </w:instrText>
             </w:r>
             <w:r>
               <w:rPr>
@@ -3825,7 +3837,7 @@
               <w:lang w:eastAsia="fr-FR"/>
             </w:rPr>
           </w:pPr>
-          <w:hyperlink w:anchor="_Toc315448370" w:history="1">
+          <w:hyperlink w:anchor="_Toc315695231" w:history="1">
             <w:r>
               <w:rPr>
                 <w:rStyle w:val="Hyperlink"/>
@@ -3867,7 +3879,7 @@
                 <w:noProof/>
                 <w:webHidden/>
               </w:rPr>
-              <w:instrText xml:space="preserve"> PAGEREF _Toc315448370 \h </w:instrText>
+              <w:instrText xml:space="preserve"> PAGEREF _Toc315695231 \h </w:instrText>
             </w:r>
             <w:r>
               <w:rPr>
@@ -3911,7 +3923,7 @@
               <w:lang w:eastAsia="fr-FR"/>
             </w:rPr>
           </w:pPr>
-          <w:hyperlink w:anchor="_Toc315448371" w:history="1">
+          <w:hyperlink w:anchor="_Toc315695232" w:history="1">
             <w:r>
               <w:rPr>
                 <w:rStyle w:val="Hyperlink"/>
@@ -3953,7 +3965,7 @@
                 <w:noProof/>
                 <w:webHidden/>
               </w:rPr>
-              <w:instrText xml:space="preserve"> PAGEREF _Toc315448371 \h </w:instrText>
+              <w:instrText xml:space="preserve"> PAGEREF _Toc315695232 \h </w:instrText>
             </w:r>
             <w:r>
               <w:rPr>
@@ -3997,7 +4009,7 @@
               <w:lang w:eastAsia="fr-FR"/>
             </w:rPr>
           </w:pPr>
-          <w:hyperlink w:anchor="_Toc315448372" w:history="1">
+          <w:hyperlink w:anchor="_Toc315695233" w:history="1">
             <w:r>
               <w:rPr>
                 <w:rStyle w:val="Hyperlink"/>
@@ -4039,7 +4051,7 @@
                 <w:noProof/>
                 <w:webHidden/>
               </w:rPr>
-              <w:instrText xml:space="preserve"> PAGEREF _Toc315448372 \h </w:instrText>
+              <w:instrText xml:space="preserve"> PAGEREF _Toc315695233 \h </w:instrText>
             </w:r>
             <w:r>
               <w:rPr>
@@ -4059,7 +4071,7 @@
                 <w:noProof/>
                 <w:webHidden/>
               </w:rPr>
-              <w:t>16</w:t>
+              <w:t>18</w:t>
             </w:r>
             <w:r>
               <w:rPr>
@@ -4083,7 +4095,7 @@
               <w:lang w:eastAsia="fr-FR"/>
             </w:rPr>
           </w:pPr>
-          <w:hyperlink w:anchor="_Toc315448373" w:history="1">
+          <w:hyperlink w:anchor="_Toc315695234" w:history="1">
             <w:r>
               <w:rPr>
                 <w:rStyle w:val="Hyperlink"/>
@@ -4125,7 +4137,7 @@
                 <w:noProof/>
                 <w:webHidden/>
               </w:rPr>
-              <w:instrText xml:space="preserve"> PAGEREF _Toc315448373 \h </w:instrText>
+              <w:instrText xml:space="preserve"> PAGEREF _Toc315695234 \h </w:instrText>
             </w:r>
             <w:r>
               <w:rPr>
@@ -4145,7 +4157,7 @@
                 <w:noProof/>
                 <w:webHidden/>
               </w:rPr>
-              <w:t>17</w:t>
+              <w:t>19</w:t>
             </w:r>
             <w:r>
               <w:rPr>
@@ -4169,7 +4181,7 @@
               <w:lang w:eastAsia="fr-FR"/>
             </w:rPr>
           </w:pPr>
-          <w:hyperlink w:anchor="_Toc315448374" w:history="1">
+          <w:hyperlink w:anchor="_Toc315695235" w:history="1">
             <w:r>
               <w:rPr>
                 <w:rStyle w:val="Hyperlink"/>
@@ -4211,7 +4223,7 @@
                 <w:noProof/>
                 <w:webHidden/>
               </w:rPr>
-              <w:instrText xml:space="preserve"> PAGEREF _Toc315448374 \h </w:instrText>
+              <w:instrText xml:space="preserve"> PAGEREF _Toc315695235 \h </w:instrText>
             </w:r>
             <w:r>
               <w:rPr>
@@ -4231,7 +4243,7 @@
                 <w:noProof/>
                 <w:webHidden/>
               </w:rPr>
-              <w:t>17</w:t>
+              <w:t>20</w:t>
             </w:r>
             <w:r>
               <w:rPr>
@@ -4255,7 +4267,7 @@
               <w:lang w:eastAsia="fr-FR"/>
             </w:rPr>
           </w:pPr>
-          <w:hyperlink w:anchor="_Toc315448375" w:history="1">
+          <w:hyperlink w:anchor="_Toc315695236" w:history="1">
             <w:r>
               <w:rPr>
                 <w:rStyle w:val="Hyperlink"/>
@@ -4297,7 +4309,7 @@
                 <w:noProof/>
                 <w:webHidden/>
               </w:rPr>
-              <w:instrText xml:space="preserve"> PAGEREF _Toc315448375 \h </w:instrText>
+              <w:instrText xml:space="preserve"> PAGEREF _Toc315695236 \h </w:instrText>
             </w:r>
             <w:r>
               <w:rPr>
@@ -4317,7 +4329,7 @@
                 <w:noProof/>
                 <w:webHidden/>
               </w:rPr>
-              <w:t>18</w:t>
+              <w:t>21</w:t>
             </w:r>
             <w:r>
               <w:rPr>
@@ -4341,7 +4353,7 @@
               <w:lang w:eastAsia="fr-FR"/>
             </w:rPr>
           </w:pPr>
-          <w:hyperlink w:anchor="_Toc315448376" w:history="1">
+          <w:hyperlink w:anchor="_Toc315695237" w:history="1">
             <w:r>
               <w:rPr>
                 <w:rStyle w:val="Hyperlink"/>
@@ -4383,7 +4395,7 @@
                 <w:noProof/>
                 <w:webHidden/>
               </w:rPr>
-              <w:instrText xml:space="preserve"> PAGEREF _Toc315448376 \h </w:instrText>
+              <w:instrText xml:space="preserve"> PAGEREF _Toc315695237 \h </w:instrText>
             </w:r>
             <w:r>
               <w:rPr>
@@ -4403,7 +4415,7 @@
                 <w:noProof/>
                 <w:webHidden/>
               </w:rPr>
-              <w:t>18</w:t>
+              <w:t>23</w:t>
             </w:r>
             <w:r>
               <w:rPr>
@@ -4427,7 +4439,7 @@
               <w:lang w:eastAsia="fr-FR"/>
             </w:rPr>
           </w:pPr>
-          <w:hyperlink w:anchor="_Toc315448377" w:history="1">
+          <w:hyperlink w:anchor="_Toc315695238" w:history="1">
             <w:r>
               <w:rPr>
                 <w:rStyle w:val="Hyperlink"/>
@@ -4469,7 +4481,7 @@
                 <w:noProof/>
                 <w:webHidden/>
               </w:rPr>
-              <w:instrText xml:space="preserve"> PAGEREF _Toc315448377 \h </w:instrText>
+              <w:instrText xml:space="preserve"> PAGEREF _Toc315695238 \h </w:instrText>
             </w:r>
             <w:r>
               <w:rPr>
@@ -4489,7 +4501,7 @@
                 <w:noProof/>
                 <w:webHidden/>
               </w:rPr>
-              <w:t>19</w:t>
+              <w:t>23</w:t>
             </w:r>
             <w:r>
               <w:rPr>
@@ -4513,7 +4525,7 @@
               <w:lang w:eastAsia="fr-FR"/>
             </w:rPr>
           </w:pPr>
-          <w:hyperlink w:anchor="_Toc315448378" w:history="1">
+          <w:hyperlink w:anchor="_Toc315695239" w:history="1">
             <w:r>
               <w:rPr>
                 <w:rStyle w:val="Hyperlink"/>
@@ -4555,7 +4567,7 @@
                 <w:noProof/>
                 <w:webHidden/>
               </w:rPr>
-              <w:instrText xml:space="preserve"> PAGEREF _Toc315448378 \h </w:instrText>
+              <w:instrText xml:space="preserve"> PAGEREF _Toc315695239 \h </w:instrText>
             </w:r>
             <w:r>
               <w:rPr>
@@ -4575,7 +4587,7 @@
                 <w:noProof/>
                 <w:webHidden/>
               </w:rPr>
-              <w:t>19</w:t>
+              <w:t>24</w:t>
             </w:r>
             <w:r>
               <w:rPr>
@@ -4599,7 +4611,7 @@
               <w:lang w:eastAsia="fr-FR"/>
             </w:rPr>
           </w:pPr>
-          <w:hyperlink w:anchor="_Toc315448379" w:history="1">
+          <w:hyperlink w:anchor="_Toc315695240" w:history="1">
             <w:r>
               <w:rPr>
                 <w:rStyle w:val="Hyperlink"/>
@@ -4641,7 +4653,7 @@
                 <w:noProof/>
                 <w:webHidden/>
               </w:rPr>
-              <w:instrText xml:space="preserve"> PAGEREF _Toc315448379 \h </w:instrText>
+              <w:instrText xml:space="preserve"> PAGEREF _Toc315695240 \h </w:instrText>
             </w:r>
             <w:r>
               <w:rPr>
@@ -4661,7 +4673,7 @@
                 <w:noProof/>
                 <w:webHidden/>
               </w:rPr>
-              <w:t>20</w:t>
+              <w:t>25</w:t>
             </w:r>
             <w:r>
               <w:rPr>
@@ -4685,7 +4697,7 @@
               <w:lang w:eastAsia="fr-FR"/>
             </w:rPr>
           </w:pPr>
-          <w:hyperlink w:anchor="_Toc315448380" w:history="1">
+          <w:hyperlink w:anchor="_Toc315695241" w:history="1">
             <w:r>
               <w:rPr>
                 <w:rStyle w:val="Hyperlink"/>
@@ -4727,7 +4739,7 @@
                 <w:noProof/>
                 <w:webHidden/>
               </w:rPr>
-              <w:instrText xml:space="preserve"> PAGEREF _Toc315448380 \h </w:instrText>
+              <w:instrText xml:space="preserve"> PAGEREF _Toc315695241 \h </w:instrText>
             </w:r>
             <w:r>
               <w:rPr>
@@ -4747,7 +4759,7 @@
                 <w:noProof/>
                 <w:webHidden/>
               </w:rPr>
-              <w:t>21</w:t>
+              <w:t>26</w:t>
             </w:r>
             <w:r>
               <w:rPr>
@@ -4770,7 +4782,7 @@
               <w:lang w:eastAsia="fr-FR"/>
             </w:rPr>
           </w:pPr>
-          <w:hyperlink w:anchor="_Toc315448381" w:history="1">
+          <w:hyperlink w:anchor="_Toc315695242" w:history="1">
             <w:r>
               <w:rPr>
                 <w:rStyle w:val="Hyperlink"/>
@@ -4797,7 +4809,7 @@
                 <w:noProof/>
                 <w:webHidden/>
               </w:rPr>
-              <w:instrText xml:space="preserve"> PAGEREF _Toc315448381 \h </w:instrText>
+              <w:instrText xml:space="preserve"> PAGEREF _Toc315695242 \h </w:instrText>
             </w:r>
             <w:r>
               <w:rPr>
@@ -4817,7 +4829,7 @@
                 <w:noProof/>
                 <w:webHidden/>
               </w:rPr>
-              <w:t>22</w:t>
+              <w:t>27</w:t>
             </w:r>
             <w:r>
               <w:rPr>
@@ -4840,7 +4852,7 @@
               <w:lang w:eastAsia="fr-FR"/>
             </w:rPr>
           </w:pPr>
-          <w:hyperlink w:anchor="_Toc315448382" w:history="1">
+          <w:hyperlink w:anchor="_Toc315695243" w:history="1">
             <w:r>
               <w:rPr>
                 <w:rStyle w:val="Hyperlink"/>
@@ -4867,7 +4879,7 @@
                 <w:noProof/>
                 <w:webHidden/>
               </w:rPr>
-              <w:instrText xml:space="preserve"> PAGEREF _Toc315448382 \h </w:instrText>
+              <w:instrText xml:space="preserve"> PAGEREF _Toc315695243 \h </w:instrText>
             </w:r>
             <w:r>
               <w:rPr>
@@ -4887,7 +4899,7 @@
                 <w:noProof/>
                 <w:webHidden/>
               </w:rPr>
-              <w:t>23</w:t>
+              <w:t>28</w:t>
             </w:r>
             <w:r>
               <w:rPr>
@@ -4910,7 +4922,7 @@
               <w:lang w:eastAsia="fr-FR"/>
             </w:rPr>
           </w:pPr>
-          <w:hyperlink w:anchor="_Toc315448383" w:history="1">
+          <w:hyperlink w:anchor="_Toc315695244" w:history="1">
             <w:r>
               <w:rPr>
                 <w:rStyle w:val="Hyperlink"/>
@@ -4937,7 +4949,7 @@
                 <w:noProof/>
                 <w:webHidden/>
               </w:rPr>
-              <w:instrText xml:space="preserve"> PAGEREF _Toc315448383 \h </w:instrText>
+              <w:instrText xml:space="preserve"> PAGEREF _Toc315695244 \h </w:instrText>
             </w:r>
             <w:r>
               <w:rPr>
@@ -4957,7 +4969,7 @@
                 <w:noProof/>
                 <w:webHidden/>
               </w:rPr>
-              <w:t>24</w:t>
+              <w:t>29</w:t>
             </w:r>
             <w:r>
               <w:rPr>
@@ -4980,7 +4992,7 @@
               <w:lang w:eastAsia="fr-FR"/>
             </w:rPr>
           </w:pPr>
-          <w:hyperlink w:anchor="_Toc315448384" w:history="1">
+          <w:hyperlink w:anchor="_Toc315695245" w:history="1">
             <w:r>
               <w:rPr>
                 <w:rStyle w:val="Hyperlink"/>
@@ -5007,7 +5019,7 @@
                 <w:noProof/>
                 <w:webHidden/>
               </w:rPr>
-              <w:instrText xml:space="preserve"> PAGEREF _Toc315448384 \h </w:instrText>
+              <w:instrText xml:space="preserve"> PAGEREF _Toc315695245 \h </w:instrText>
             </w:r>
             <w:r>
               <w:rPr>
@@ -5027,7 +5039,7 @@
                 <w:noProof/>
                 <w:webHidden/>
               </w:rPr>
-              <w:t>24</w:t>
+              <w:t>29</w:t>
             </w:r>
             <w:r>
               <w:rPr>
@@ -5065,7 +5077,7 @@
           <w:numId w:val="0"/>
         </w:numPr>
       </w:pPr>
-      <w:bookmarkStart w:id="0" w:name="_Toc315448342"/>
+      <w:bookmarkStart w:id="0" w:name="_Toc315695203"/>
       <w:r>
         <w:lastRenderedPageBreak/>
         <w:t>Table des images</w:t>
@@ -5096,7 +5108,7 @@
       <w:r>
         <w:fldChar w:fldCharType="separate"/>
       </w:r>
-      <w:hyperlink w:anchor="_Toc315448334" w:history="1">
+      <w:hyperlink w:anchor="_Toc315695246" w:history="1">
         <w:r>
           <w:rPr>
             <w:rStyle w:val="Hyperlink"/>
@@ -5123,7 +5135,7 @@
             <w:noProof/>
             <w:webHidden/>
           </w:rPr>
-          <w:instrText xml:space="preserve"> PAGEREF _Toc315448334 \h </w:instrText>
+          <w:instrText xml:space="preserve"> PAGEREF _Toc315695246 \h </w:instrText>
         </w:r>
         <w:r>
           <w:rPr>
@@ -5166,7 +5178,7 @@
           <w:lang w:eastAsia="fr-FR"/>
         </w:rPr>
       </w:pPr>
-      <w:hyperlink w:anchor="_Toc315448335" w:history="1">
+      <w:hyperlink w:anchor="_Toc315695247" w:history="1">
         <w:r>
           <w:rPr>
             <w:rStyle w:val="Hyperlink"/>
@@ -5193,7 +5205,7 @@
             <w:noProof/>
             <w:webHidden/>
           </w:rPr>
-          <w:instrText xml:space="preserve"> PAGEREF _Toc315448335 \h </w:instrText>
+          <w:instrText xml:space="preserve"> PAGEREF _Toc315695247 \h </w:instrText>
         </w:r>
         <w:r>
           <w:rPr>
@@ -5236,7 +5248,7 @@
           <w:lang w:eastAsia="fr-FR"/>
         </w:rPr>
       </w:pPr>
-      <w:hyperlink w:anchor="_Toc315448336" w:history="1">
+      <w:hyperlink w:anchor="_Toc315695248" w:history="1">
         <w:r>
           <w:rPr>
             <w:rStyle w:val="Hyperlink"/>
@@ -5263,7 +5275,7 @@
             <w:noProof/>
             <w:webHidden/>
           </w:rPr>
-          <w:instrText xml:space="preserve"> PAGEREF _Toc315448336 \h </w:instrText>
+          <w:instrText xml:space="preserve"> PAGEREF _Toc315695248 \h </w:instrText>
         </w:r>
         <w:r>
           <w:rPr>
@@ -5306,7 +5318,7 @@
           <w:lang w:eastAsia="fr-FR"/>
         </w:rPr>
       </w:pPr>
-      <w:hyperlink w:anchor="_Toc315448337" w:history="1">
+      <w:hyperlink w:anchor="_Toc315695249" w:history="1">
         <w:r>
           <w:rPr>
             <w:rStyle w:val="Hyperlink"/>
@@ -5333,7 +5345,7 @@
             <w:noProof/>
             <w:webHidden/>
           </w:rPr>
-          <w:instrText xml:space="preserve"> PAGEREF _Toc315448337 \h </w:instrText>
+          <w:instrText xml:space="preserve"> PAGEREF _Toc315695249 \h </w:instrText>
         </w:r>
         <w:r>
           <w:rPr>
@@ -5376,7 +5388,7 @@
           <w:lang w:eastAsia="fr-FR"/>
         </w:rPr>
       </w:pPr>
-      <w:hyperlink w:anchor="_Toc315448338" w:history="1">
+      <w:hyperlink w:anchor="_Toc315695250" w:history="1">
         <w:r>
           <w:rPr>
             <w:rStyle w:val="Hyperlink"/>
@@ -5403,147 +5415,7 @@
             <w:noProof/>
             <w:webHidden/>
           </w:rPr>
-          <w:instrText xml:space="preserve"> PAGEREF _Toc315448338 \h </w:instrText>
-        </w:r>
-        <w:r>
-          <w:rPr>
-            <w:noProof/>
-            <w:webHidden/>
-          </w:rPr>
-        </w:r>
-        <w:r>
-          <w:rPr>
-            <w:noProof/>
-            <w:webHidden/>
-          </w:rPr>
-          <w:fldChar w:fldCharType="separate"/>
-        </w:r>
-        <w:r>
-          <w:rPr>
-            <w:noProof/>
-            <w:webHidden/>
-          </w:rPr>
-          <w:t>16</w:t>
-        </w:r>
-        <w:r>
-          <w:rPr>
-            <w:noProof/>
-            <w:webHidden/>
-          </w:rPr>
-          <w:fldChar w:fldCharType="end"/>
-        </w:r>
-      </w:hyperlink>
-    </w:p>
-    <w:p>
-      <w:pPr>
-        <w:pStyle w:val="TableofFigures"/>
-        <w:tabs>
-          <w:tab w:val="right" w:leader="dot" w:pos="9062"/>
-        </w:tabs>
-        <w:rPr>
-          <w:rFonts w:eastAsiaTheme="minorEastAsia"/>
-          <w:noProof/>
-          <w:lang w:eastAsia="fr-FR"/>
-        </w:rPr>
-      </w:pPr>
-      <w:hyperlink w:anchor="_Toc315448339" w:history="1">
-        <w:r>
-          <w:rPr>
-            <w:rStyle w:val="Hyperlink"/>
-            <w:noProof/>
-          </w:rPr>
-          <w:t>Figure 6 - Exemple de commande AT : envoi SMS en mode PDU</w:t>
-        </w:r>
-        <w:r>
-          <w:rPr>
-            <w:noProof/>
-            <w:webHidden/>
-          </w:rPr>
-          <w:tab/>
-        </w:r>
-        <w:r>
-          <w:rPr>
-            <w:noProof/>
-            <w:webHidden/>
-          </w:rPr>
-          <w:fldChar w:fldCharType="begin"/>
-        </w:r>
-        <w:r>
-          <w:rPr>
-            <w:noProof/>
-            <w:webHidden/>
-          </w:rPr>
-          <w:instrText xml:space="preserve"> PAGEREF _Toc315448339 \h </w:instrText>
-        </w:r>
-        <w:r>
-          <w:rPr>
-            <w:noProof/>
-            <w:webHidden/>
-          </w:rPr>
-        </w:r>
-        <w:r>
-          <w:rPr>
-            <w:noProof/>
-            <w:webHidden/>
-          </w:rPr>
-          <w:fldChar w:fldCharType="separate"/>
-        </w:r>
-        <w:r>
-          <w:rPr>
-            <w:noProof/>
-            <w:webHidden/>
-          </w:rPr>
-          <w:t>16</w:t>
-        </w:r>
-        <w:r>
-          <w:rPr>
-            <w:noProof/>
-            <w:webHidden/>
-          </w:rPr>
-          <w:fldChar w:fldCharType="end"/>
-        </w:r>
-      </w:hyperlink>
-    </w:p>
-    <w:p>
-      <w:pPr>
-        <w:pStyle w:val="TableofFigures"/>
-        <w:tabs>
-          <w:tab w:val="right" w:leader="dot" w:pos="9062"/>
-        </w:tabs>
-        <w:rPr>
-          <w:rFonts w:eastAsiaTheme="minorEastAsia"/>
-          <w:noProof/>
-          <w:lang w:eastAsia="fr-FR"/>
-        </w:rPr>
-      </w:pPr>
-      <w:hyperlink w:anchor="_Toc315448340" w:history="1">
-        <w:r>
-          <w:rPr>
-            <w:rStyle w:val="Hyperlink"/>
-            <w:noProof/>
-          </w:rPr>
-          <w:t>Figure 7 - SQL Server Management Studio : Structure de la table Message</w:t>
-        </w:r>
-        <w:r>
-          <w:rPr>
-            <w:noProof/>
-            <w:webHidden/>
-          </w:rPr>
-          <w:tab/>
-        </w:r>
-        <w:r>
-          <w:rPr>
-            <w:noProof/>
-            <w:webHidden/>
-          </w:rPr>
-          <w:fldChar w:fldCharType="begin"/>
-        </w:r>
-        <w:r>
-          <w:rPr>
-            <w:noProof/>
-            <w:webHidden/>
-          </w:rPr>
-          <w:instrText xml:space="preserve"> PAGEREF _Toc315448340 \h </w:instrText>
+          <w:instrText xml:space="preserve"> PAGEREF _Toc315695250 \h </w:instrText>
         </w:r>
         <w:r>
           <w:rPr>
@@ -5586,7 +5458,147 @@
           <w:lang w:eastAsia="fr-FR"/>
         </w:rPr>
       </w:pPr>
-      <w:hyperlink w:anchor="_Toc315448341" w:history="1">
+      <w:hyperlink w:anchor="_Toc315695251" w:history="1">
+        <w:r>
+          <w:rPr>
+            <w:rStyle w:val="Hyperlink"/>
+            <w:noProof/>
+          </w:rPr>
+          <w:t>Figure 6 - Exemple de commande AT : envoi SMS en mode PDU</w:t>
+        </w:r>
+        <w:r>
+          <w:rPr>
+            <w:noProof/>
+            <w:webHidden/>
+          </w:rPr>
+          <w:tab/>
+        </w:r>
+        <w:r>
+          <w:rPr>
+            <w:noProof/>
+            <w:webHidden/>
+          </w:rPr>
+          <w:fldChar w:fldCharType="begin"/>
+        </w:r>
+        <w:r>
+          <w:rPr>
+            <w:noProof/>
+            <w:webHidden/>
+          </w:rPr>
+          <w:instrText xml:space="preserve"> PAGEREF _Toc315695251 \h </w:instrText>
+        </w:r>
+        <w:r>
+          <w:rPr>
+            <w:noProof/>
+            <w:webHidden/>
+          </w:rPr>
+        </w:r>
+        <w:r>
+          <w:rPr>
+            <w:noProof/>
+            <w:webHidden/>
+          </w:rPr>
+          <w:fldChar w:fldCharType="separate"/>
+        </w:r>
+        <w:r>
+          <w:rPr>
+            <w:noProof/>
+            <w:webHidden/>
+          </w:rPr>
+          <w:t>19</w:t>
+        </w:r>
+        <w:r>
+          <w:rPr>
+            <w:noProof/>
+            <w:webHidden/>
+          </w:rPr>
+          <w:fldChar w:fldCharType="end"/>
+        </w:r>
+      </w:hyperlink>
+    </w:p>
+    <w:p>
+      <w:pPr>
+        <w:pStyle w:val="TableofFigures"/>
+        <w:tabs>
+          <w:tab w:val="right" w:leader="dot" w:pos="9062"/>
+        </w:tabs>
+        <w:rPr>
+          <w:rFonts w:eastAsiaTheme="minorEastAsia"/>
+          <w:noProof/>
+          <w:lang w:eastAsia="fr-FR"/>
+        </w:rPr>
+      </w:pPr>
+      <w:hyperlink w:anchor="_Toc315695252" w:history="1">
+        <w:r>
+          <w:rPr>
+            <w:rStyle w:val="Hyperlink"/>
+            <w:noProof/>
+          </w:rPr>
+          <w:t>Figure 7 - SQL Server Management Studio : Structure de la table Message</w:t>
+        </w:r>
+        <w:r>
+          <w:rPr>
+            <w:noProof/>
+            <w:webHidden/>
+          </w:rPr>
+          <w:tab/>
+        </w:r>
+        <w:r>
+          <w:rPr>
+            <w:noProof/>
+            <w:webHidden/>
+          </w:rPr>
+          <w:fldChar w:fldCharType="begin"/>
+        </w:r>
+        <w:r>
+          <w:rPr>
+            <w:noProof/>
+            <w:webHidden/>
+          </w:rPr>
+          <w:instrText xml:space="preserve"> PAGEREF _Toc315695252 \h </w:instrText>
+        </w:r>
+        <w:r>
+          <w:rPr>
+            <w:noProof/>
+            <w:webHidden/>
+          </w:rPr>
+        </w:r>
+        <w:r>
+          <w:rPr>
+            <w:noProof/>
+            <w:webHidden/>
+          </w:rPr>
+          <w:fldChar w:fldCharType="separate"/>
+        </w:r>
+        <w:r>
+          <w:rPr>
+            <w:noProof/>
+            <w:webHidden/>
+          </w:rPr>
+          <w:t>20</w:t>
+        </w:r>
+        <w:r>
+          <w:rPr>
+            <w:noProof/>
+            <w:webHidden/>
+          </w:rPr>
+          <w:fldChar w:fldCharType="end"/>
+        </w:r>
+      </w:hyperlink>
+    </w:p>
+    <w:p>
+      <w:pPr>
+        <w:pStyle w:val="TableofFigures"/>
+        <w:tabs>
+          <w:tab w:val="right" w:leader="dot" w:pos="9062"/>
+        </w:tabs>
+        <w:rPr>
+          <w:rFonts w:eastAsiaTheme="minorEastAsia"/>
+          <w:noProof/>
+          <w:lang w:eastAsia="fr-FR"/>
+        </w:rPr>
+      </w:pPr>
+      <w:hyperlink w:anchor="_Toc315695253" w:history="1">
         <w:r>
           <w:rPr>
             <w:rStyle w:val="Hyperlink"/>
@@ -5613,7 +5625,7 @@
             <w:noProof/>
             <w:webHidden/>
           </w:rPr>
-          <w:instrText xml:space="preserve"> PAGEREF _Toc315448341 \h </w:instrText>
+          <w:instrText xml:space="preserve"> PAGEREF _Toc315695253 \h </w:instrText>
         </w:r>
         <w:r>
           <w:rPr>
@@ -5633,7 +5645,7 @@
             <w:noProof/>
             <w:webHidden/>
           </w:rPr>
-          <w:t>18</w:t>
+          <w:t>21</w:t>
         </w:r>
         <w:r>
           <w:rPr>
@@ -5680,17 +5692,19 @@
         </w:rPr>
         <w:br w:type="page"/>
       </w:r>
+      <w:bookmarkStart w:id="1" w:name="_GoBack"/>
+      <w:bookmarkEnd w:id="1"/>
     </w:p>
     <w:p>
       <w:pPr>
         <w:pStyle w:val="Heading1"/>
       </w:pPr>
-      <w:bookmarkStart w:id="1" w:name="_Toc315448343"/>
+      <w:bookmarkStart w:id="2" w:name="_Toc315695204"/>
       <w:r>
         <w:lastRenderedPageBreak/>
         <w:t>Introduction</w:t>
       </w:r>
-      <w:bookmarkEnd w:id="1"/>
+      <w:bookmarkEnd w:id="2"/>
     </w:p>
     <w:p>
       <w:pPr>
@@ -5906,24 +5920,24 @@
         <w:lastRenderedPageBreak/>
         <w:t xml:space="preserve"> </w:t>
       </w:r>
-      <w:bookmarkStart w:id="2" w:name="_Toc315448344"/>
+      <w:bookmarkStart w:id="3" w:name="_Toc315695205"/>
       <w:r>
         <w:t>Présentation de l’environnement</w:t>
       </w:r>
-      <w:bookmarkEnd w:id="2"/>
+      <w:bookmarkEnd w:id="3"/>
     </w:p>
     <w:p>
       <w:pPr>
         <w:pStyle w:val="Heading2"/>
       </w:pPr>
-      <w:bookmarkStart w:id="3" w:name="_Toc315448345"/>
+      <w:bookmarkStart w:id="4" w:name="_Toc315695206"/>
       <w:r>
         <w:t>L</w:t>
       </w:r>
       <w:r>
         <w:t>e groupe SYNOX</w:t>
       </w:r>
-      <w:bookmarkEnd w:id="3"/>
+      <w:bookmarkEnd w:id="4"/>
     </w:p>
     <w:p/>
     <w:p>
@@ -5978,7 +5992,7 @@
       <w:pPr>
         <w:pStyle w:val="Heading2"/>
       </w:pPr>
-      <w:bookmarkStart w:id="4" w:name="_Toc315448346"/>
+      <w:bookmarkStart w:id="5" w:name="_Toc315695207"/>
       <w:r>
         <w:t xml:space="preserve">La plateforme </w:t>
       </w:r>
@@ -5988,7 +6002,7 @@
       <w:r>
         <w:t>Machine de gestion d’objets communicants</w:t>
       </w:r>
-      <w:bookmarkEnd w:id="4"/>
+      <w:bookmarkEnd w:id="5"/>
     </w:p>
     <w:p/>
     <w:p>
@@ -6039,22 +6053,22 @@
       <w:pPr>
         <w:pStyle w:val="Heading1"/>
       </w:pPr>
-      <w:bookmarkStart w:id="5" w:name="_Toc315448347"/>
+      <w:bookmarkStart w:id="6" w:name="_Toc315695208"/>
       <w:r>
         <w:lastRenderedPageBreak/>
         <w:t>Présentation du projet</w:t>
       </w:r>
-      <w:bookmarkEnd w:id="5"/>
+      <w:bookmarkEnd w:id="6"/>
     </w:p>
     <w:p>
       <w:pPr>
         <w:pStyle w:val="Heading2"/>
       </w:pPr>
-      <w:bookmarkStart w:id="6" w:name="_Toc315448348"/>
+      <w:bookmarkStart w:id="7" w:name="_Toc315695209"/>
       <w:r>
         <w:t>Le problème de gestion</w:t>
       </w:r>
-      <w:bookmarkEnd w:id="6"/>
+      <w:bookmarkEnd w:id="7"/>
     </w:p>
     <w:p>
       <w:r>
@@ -6124,11 +6138,11 @@
       <w:pPr>
         <w:pStyle w:val="Heading2"/>
       </w:pPr>
-      <w:bookmarkStart w:id="7" w:name="_Toc315448349"/>
+      <w:bookmarkStart w:id="8" w:name="_Toc315695210"/>
       <w:r>
         <w:t>Les besoins fonctionnels</w:t>
       </w:r>
-      <w:bookmarkEnd w:id="7"/>
+      <w:bookmarkEnd w:id="8"/>
     </w:p>
     <w:p>
       <w:r>
@@ -6196,11 +6210,11 @@
       <w:pPr>
         <w:pStyle w:val="Heading2"/>
       </w:pPr>
-      <w:bookmarkStart w:id="8" w:name="_Toc315448350"/>
+      <w:bookmarkStart w:id="9" w:name="_Toc315695211"/>
       <w:r>
         <w:t>La mission</w:t>
       </w:r>
-      <w:bookmarkEnd w:id="8"/>
+      <w:bookmarkEnd w:id="9"/>
     </w:p>
     <w:p>
       <w:r>
@@ -6273,22 +6287,22 @@
       <w:pPr>
         <w:pStyle w:val="Heading2"/>
       </w:pPr>
-      <w:bookmarkStart w:id="9" w:name="_Toc315448351"/>
+      <w:bookmarkStart w:id="10" w:name="_Toc315695212"/>
       <w:r>
         <w:t>Contraintes</w:t>
       </w:r>
-      <w:bookmarkEnd w:id="9"/>
+      <w:bookmarkEnd w:id="10"/>
     </w:p>
     <w:p>
       <w:pPr>
         <w:pStyle w:val="Heading3"/>
         <w:spacing w:before="360"/>
       </w:pPr>
-      <w:bookmarkStart w:id="10" w:name="_Toc315448352"/>
+      <w:bookmarkStart w:id="11" w:name="_Toc315695213"/>
       <w:r>
         <w:t>Contraintes techniques</w:t>
       </w:r>
-      <w:bookmarkEnd w:id="10"/>
+      <w:bookmarkEnd w:id="11"/>
     </w:p>
     <w:p>
       <w:r>
@@ -6338,11 +6352,11 @@
         <w:pStyle w:val="Heading3"/>
         <w:spacing w:before="360"/>
       </w:pPr>
-      <w:bookmarkStart w:id="11" w:name="_Toc315448353"/>
+      <w:bookmarkStart w:id="12" w:name="_Toc315695214"/>
       <w:r>
         <w:t>Contraintes temporelles</w:t>
       </w:r>
-      <w:bookmarkEnd w:id="11"/>
+      <w:bookmarkEnd w:id="12"/>
     </w:p>
     <w:p>
       <w:r>
@@ -6395,12 +6409,12 @@
       <w:pPr>
         <w:pStyle w:val="Heading1"/>
       </w:pPr>
-      <w:bookmarkStart w:id="12" w:name="_Toc315448354"/>
+      <w:bookmarkStart w:id="13" w:name="_Toc315695215"/>
       <w:r>
         <w:lastRenderedPageBreak/>
         <w:t>Déroulement du projet</w:t>
       </w:r>
-      <w:bookmarkEnd w:id="12"/>
+      <w:bookmarkEnd w:id="13"/>
     </w:p>
     <w:p>
       <w:pPr>
@@ -6408,11 +6422,11 @@
         <w:spacing w:before="360" w:after="360"/>
         <w:ind w:left="578" w:hanging="578"/>
       </w:pPr>
-      <w:bookmarkStart w:id="13" w:name="_Toc315448355"/>
+      <w:bookmarkStart w:id="14" w:name="_Toc315695216"/>
       <w:r>
         <w:t>Gestion du projet</w:t>
       </w:r>
-      <w:bookmarkEnd w:id="13"/>
+      <w:bookmarkEnd w:id="14"/>
     </w:p>
     <w:p>
       <w:r>
@@ -6482,22 +6496,22 @@
         <w:spacing w:before="360" w:after="360"/>
         <w:ind w:left="578" w:hanging="578"/>
       </w:pPr>
-      <w:bookmarkStart w:id="14" w:name="_Toc315448356"/>
+      <w:bookmarkStart w:id="15" w:name="_Toc315695217"/>
       <w:r>
         <w:t>Démarche</w:t>
       </w:r>
-      <w:bookmarkEnd w:id="14"/>
+      <w:bookmarkEnd w:id="15"/>
     </w:p>
     <w:p>
       <w:pPr>
         <w:pStyle w:val="Heading3"/>
         <w:spacing w:before="360"/>
       </w:pPr>
-      <w:bookmarkStart w:id="15" w:name="_Toc315448357"/>
+      <w:bookmarkStart w:id="16" w:name="_Toc315695218"/>
       <w:r>
         <w:t>Méthodes utilisées</w:t>
       </w:r>
-      <w:bookmarkEnd w:id="15"/>
+      <w:bookmarkEnd w:id="16"/>
     </w:p>
     <w:p>
       <w:r>
@@ -6509,11 +6523,11 @@
         <w:pStyle w:val="Heading3"/>
         <w:spacing w:before="360"/>
       </w:pPr>
-      <w:bookmarkStart w:id="16" w:name="_Toc315448358"/>
+      <w:bookmarkStart w:id="17" w:name="_Toc315695219"/>
       <w:r>
         <w:t>Choix technologiques</w:t>
       </w:r>
-      <w:bookmarkEnd w:id="16"/>
+      <w:bookmarkEnd w:id="17"/>
     </w:p>
     <w:p>
       <w:pPr>
@@ -6543,12 +6557,12 @@
       <w:pPr>
         <w:pStyle w:val="Heading2"/>
       </w:pPr>
-      <w:bookmarkStart w:id="17" w:name="_Toc315448359"/>
+      <w:bookmarkStart w:id="18" w:name="_Toc315695220"/>
       <w:r>
         <w:lastRenderedPageBreak/>
         <w:t>Communication et synchronisation</w:t>
       </w:r>
-      <w:bookmarkEnd w:id="17"/>
+      <w:bookmarkEnd w:id="18"/>
     </w:p>
     <w:p/>
     <w:p>
@@ -6638,11 +6652,11 @@
       <w:pPr>
         <w:pStyle w:val="Heading2"/>
       </w:pPr>
-      <w:bookmarkStart w:id="18" w:name="_Toc315448360"/>
+      <w:bookmarkStart w:id="19" w:name="_Toc315695221"/>
       <w:r>
         <w:t>Ressources</w:t>
       </w:r>
-      <w:bookmarkEnd w:id="18"/>
+      <w:bookmarkEnd w:id="19"/>
     </w:p>
     <w:p/>
     <w:p>
@@ -6710,18 +6724,18 @@
       <w:pPr>
         <w:pStyle w:val="Heading1"/>
       </w:pPr>
-      <w:bookmarkStart w:id="19" w:name="_Toc315448361"/>
+      <w:bookmarkStart w:id="20" w:name="_Toc315695222"/>
       <w:r>
         <w:lastRenderedPageBreak/>
         <w:t>Travail réalisé</w:t>
       </w:r>
-      <w:bookmarkEnd w:id="19"/>
+      <w:bookmarkEnd w:id="20"/>
     </w:p>
     <w:p>
       <w:pPr>
         <w:pStyle w:val="Heading2"/>
       </w:pPr>
-      <w:bookmarkStart w:id="20" w:name="_Toc315448362"/>
+      <w:bookmarkStart w:id="21" w:name="_Toc315695223"/>
       <w:r>
         <w:t>Architecture de l</w:t>
       </w:r>
@@ -6737,7 +6751,7 @@
       <w:r>
         <w:t>MS</w:t>
       </w:r>
-      <w:bookmarkEnd w:id="20"/>
+      <w:bookmarkEnd w:id="21"/>
     </w:p>
     <w:p>
       <w:r>
@@ -6777,7 +6791,7 @@
             <w10:borderbottom type="single" width="4"/>
             <w10:borderright type="single" width="4"/>
           </v:shape>
-          <o:OLEObject Type="Embed" ProgID="Visio.Drawing.11" ShapeID="_x0000_i1025" DrawAspect="Content" ObjectID="_1389371862" r:id="rId14"/>
+          <o:OLEObject Type="Embed" ProgID="Visio.Drawing.11" ShapeID="_x0000_i1025" DrawAspect="Content" ObjectID="_1389437042" r:id="rId14"/>
         </w:object>
       </w:r>
     </w:p>
@@ -6785,22 +6799,35 @@
       <w:pPr>
         <w:pStyle w:val="Caption"/>
       </w:pPr>
-      <w:bookmarkStart w:id="21" w:name="_Toc315448334"/>
+      <w:bookmarkStart w:id="22" w:name="_Toc315695246"/>
       <w:r>
         <w:t xml:space="preserve">Figure </w:t>
       </w:r>
-      <w:fldSimple w:instr=" SEQ Figure \* ARABIC ">
-        <w:r>
-          <w:rPr>
-            <w:noProof/>
-          </w:rPr>
-          <w:t>1</w:t>
-        </w:r>
-      </w:fldSimple>
+      <w:r>
+        <w:fldChar w:fldCharType="begin"/>
+      </w:r>
+      <w:r>
+        <w:instrText xml:space="preserve"> SEQ Figure \* ARABIC </w:instrText>
+      </w:r>
+      <w:r>
+        <w:fldChar w:fldCharType="separate"/>
+      </w:r>
+      <w:r>
+        <w:rPr>
+          <w:noProof/>
+        </w:rPr>
+        <w:t>1</w:t>
+      </w:r>
+      <w:r>
+        <w:rPr>
+          <w:noProof/>
+        </w:rPr>
+        <w:fldChar w:fldCharType="end"/>
+      </w:r>
       <w:r>
         <w:t xml:space="preserve"> - Schéma d'architecture</w:t>
       </w:r>
-      <w:bookmarkEnd w:id="21"/>
+      <w:bookmarkEnd w:id="22"/>
     </w:p>
     <w:p>
       <w:r>
@@ -6811,11 +6838,11 @@
       <w:pPr>
         <w:pStyle w:val="Heading3"/>
       </w:pPr>
-      <w:bookmarkStart w:id="22" w:name="_Toc315448363"/>
+      <w:bookmarkStart w:id="23" w:name="_Toc315695224"/>
       <w:r>
         <w:t>Le service SMS</w:t>
       </w:r>
-      <w:bookmarkEnd w:id="22"/>
+      <w:bookmarkEnd w:id="23"/>
     </w:p>
     <w:p>
       <w:r>
@@ -6887,11 +6914,11 @@
       <w:pPr>
         <w:pStyle w:val="Heading3"/>
       </w:pPr>
-      <w:bookmarkStart w:id="23" w:name="_Toc315448364"/>
+      <w:bookmarkStart w:id="24" w:name="_Toc315695225"/>
       <w:r>
         <w:t>La base de données</w:t>
       </w:r>
-      <w:bookmarkEnd w:id="23"/>
+      <w:bookmarkEnd w:id="24"/>
     </w:p>
     <w:p>
       <w:r>
@@ -6917,11 +6944,11 @@
       <w:pPr>
         <w:pStyle w:val="Heading3"/>
       </w:pPr>
-      <w:bookmarkStart w:id="24" w:name="_Toc315448365"/>
+      <w:bookmarkStart w:id="25" w:name="_Toc315695226"/>
       <w:r>
         <w:t>Interface de gestion des SMS</w:t>
       </w:r>
-      <w:bookmarkEnd w:id="24"/>
+      <w:bookmarkEnd w:id="25"/>
     </w:p>
     <w:p>
       <w:r>
@@ -6937,14 +6964,14 @@
       <w:pPr>
         <w:pStyle w:val="Heading2"/>
       </w:pPr>
-      <w:bookmarkStart w:id="25" w:name="_Toc315448366"/>
+      <w:bookmarkStart w:id="26" w:name="_Toc315695227"/>
       <w:r>
         <w:t>C</w:t>
       </w:r>
       <w:r>
         <w:t>onception</w:t>
       </w:r>
-      <w:bookmarkEnd w:id="25"/>
+      <w:bookmarkEnd w:id="26"/>
     </w:p>
     <w:p>
       <w:pPr>
@@ -6975,11 +7002,11 @@
       <w:pPr>
         <w:pStyle w:val="Heading3"/>
       </w:pPr>
-      <w:bookmarkStart w:id="26" w:name="_Toc315448367"/>
+      <w:bookmarkStart w:id="27" w:name="_Toc315695228"/>
       <w:r>
         <w:t>Diagrammes des cas d’utilisation</w:t>
       </w:r>
-      <w:bookmarkEnd w:id="26"/>
+      <w:bookmarkEnd w:id="27"/>
     </w:p>
     <w:p/>
     <w:p>
@@ -7054,18 +7081,31 @@
       <w:pPr>
         <w:pStyle w:val="Caption"/>
       </w:pPr>
-      <w:bookmarkStart w:id="27" w:name="_Toc315448335"/>
+      <w:bookmarkStart w:id="28" w:name="_Toc315695247"/>
       <w:r>
         <w:t xml:space="preserve">Figure </w:t>
       </w:r>
-      <w:fldSimple w:instr=" SEQ Figure \* ARABIC ">
-        <w:r>
-          <w:rPr>
-            <w:noProof/>
-          </w:rPr>
-          <w:t>2</w:t>
-        </w:r>
-      </w:fldSimple>
+      <w:r>
+        <w:fldChar w:fldCharType="begin"/>
+      </w:r>
+      <w:r>
+        <w:instrText xml:space="preserve"> SEQ Figure \* ARABIC </w:instrText>
+      </w:r>
+      <w:r>
+        <w:fldChar w:fldCharType="separate"/>
+      </w:r>
+      <w:r>
+        <w:rPr>
+          <w:noProof/>
+        </w:rPr>
+        <w:t>2</w:t>
+      </w:r>
+      <w:r>
+        <w:rPr>
+          <w:noProof/>
+        </w:rPr>
+        <w:fldChar w:fldCharType="end"/>
+      </w:r>
       <w:r>
         <w:t xml:space="preserve"> -</w:t>
       </w:r>
@@ -7078,7 +7118,7 @@
       <w:r>
         <w:t>achine</w:t>
       </w:r>
-      <w:bookmarkEnd w:id="27"/>
+      <w:bookmarkEnd w:id="28"/>
     </w:p>
     <w:p>
       <w:r>
@@ -7189,18 +7229,31 @@
       <w:pPr>
         <w:pStyle w:val="Caption"/>
       </w:pPr>
-      <w:bookmarkStart w:id="28" w:name="_Toc315448336"/>
+      <w:bookmarkStart w:id="29" w:name="_Toc315695248"/>
       <w:r>
         <w:t xml:space="preserve">Figure </w:t>
       </w:r>
-      <w:fldSimple w:instr=" SEQ Figure \* ARABIC ">
-        <w:r>
-          <w:rPr>
-            <w:noProof/>
-          </w:rPr>
-          <w:t>3</w:t>
-        </w:r>
-      </w:fldSimple>
+      <w:r>
+        <w:fldChar w:fldCharType="begin"/>
+      </w:r>
+      <w:r>
+        <w:instrText xml:space="preserve"> SEQ Figure \* ARABIC </w:instrText>
+      </w:r>
+      <w:r>
+        <w:fldChar w:fldCharType="separate"/>
+      </w:r>
+      <w:r>
+        <w:rPr>
+          <w:noProof/>
+        </w:rPr>
+        <w:t>3</w:t>
+      </w:r>
+      <w:r>
+        <w:rPr>
+          <w:noProof/>
+        </w:rPr>
+        <w:fldChar w:fldCharType="end"/>
+      </w:r>
       <w:r>
         <w:t xml:space="preserve"> -</w:t>
       </w:r>
@@ -7213,7 +7266,7 @@
       <w:r>
         <w:t>tilisateur</w:t>
       </w:r>
-      <w:bookmarkEnd w:id="28"/>
+      <w:bookmarkEnd w:id="29"/>
     </w:p>
     <w:p>
       <w:r>
@@ -7262,11 +7315,11 @@
       <w:pPr>
         <w:pStyle w:val="Heading3"/>
       </w:pPr>
-      <w:bookmarkStart w:id="29" w:name="_Toc315448368"/>
+      <w:bookmarkStart w:id="30" w:name="_Toc315695229"/>
       <w:r>
         <w:t>Diagramme de classe</w:t>
       </w:r>
-      <w:bookmarkEnd w:id="29"/>
+      <w:bookmarkEnd w:id="30"/>
     </w:p>
     <w:p>
       <w:r>
@@ -7337,25 +7390,38 @@
       <w:pPr>
         <w:pStyle w:val="Caption"/>
       </w:pPr>
-      <w:bookmarkStart w:id="30" w:name="_Toc315448337"/>
+      <w:bookmarkStart w:id="31" w:name="_Toc315695249"/>
       <w:r>
         <w:t xml:space="preserve">Figure </w:t>
       </w:r>
-      <w:fldSimple w:instr=" SEQ Figure \* ARABIC ">
-        <w:r>
-          <w:rPr>
-            <w:noProof/>
-          </w:rPr>
-          <w:t>4</w:t>
-        </w:r>
-      </w:fldSimple>
+      <w:r>
+        <w:fldChar w:fldCharType="begin"/>
+      </w:r>
+      <w:r>
+        <w:instrText xml:space="preserve"> SEQ Figure \* ARABIC </w:instrText>
+      </w:r>
+      <w:r>
+        <w:fldChar w:fldCharType="separate"/>
+      </w:r>
+      <w:r>
+        <w:rPr>
+          <w:noProof/>
+        </w:rPr>
+        <w:t>4</w:t>
+      </w:r>
+      <w:r>
+        <w:rPr>
+          <w:noProof/>
+        </w:rPr>
+        <w:fldChar w:fldCharType="end"/>
+      </w:r>
       <w:r>
         <w:t xml:space="preserve"> -</w:t>
       </w:r>
       <w:r>
         <w:t xml:space="preserve"> Diagramme des classes</w:t>
       </w:r>
-      <w:bookmarkEnd w:id="30"/>
+      <w:bookmarkEnd w:id="31"/>
     </w:p>
     <w:p>
       <w:r>
@@ -7507,12 +7573,12 @@
       <w:pPr>
         <w:pStyle w:val="Heading3"/>
       </w:pPr>
-      <w:bookmarkStart w:id="31" w:name="_Toc315448369"/>
+      <w:bookmarkStart w:id="32" w:name="_Toc315695230"/>
       <w:r>
         <w:lastRenderedPageBreak/>
         <w:t>Maquettage</w:t>
       </w:r>
-      <w:bookmarkEnd w:id="31"/>
+      <w:bookmarkEnd w:id="32"/>
     </w:p>
     <w:p>
       <w:r>
@@ -7528,21 +7594,21 @@
       <w:pPr>
         <w:pStyle w:val="Heading2"/>
       </w:pPr>
-      <w:bookmarkStart w:id="32" w:name="_Toc315448370"/>
+      <w:bookmarkStart w:id="33" w:name="_Toc315695231"/>
       <w:r>
         <w:t>Dé</w:t>
       </w:r>
       <w:r>
         <w:t>veloppement</w:t>
       </w:r>
-      <w:bookmarkEnd w:id="32"/>
+      <w:bookmarkEnd w:id="33"/>
     </w:p>
     <w:p>
       <w:pPr>
         <w:pStyle w:val="Heading3"/>
       </w:pPr>
-      <w:bookmarkStart w:id="33" w:name="_Toc315274580"/>
-      <w:bookmarkStart w:id="34" w:name="_Toc315448371"/>
+      <w:bookmarkStart w:id="34" w:name="_Toc315274580"/>
+      <w:bookmarkStart w:id="35" w:name="_Toc315695232"/>
       <w:r>
         <w:t xml:space="preserve">Les </w:t>
       </w:r>
@@ -7552,8 +7618,8 @@
       <w:r>
         <w:t xml:space="preserve"> AT</w:t>
       </w:r>
-      <w:bookmarkEnd w:id="33"/>
       <w:bookmarkEnd w:id="34"/>
+      <w:bookmarkEnd w:id="35"/>
     </w:p>
     <w:p>
       <w:pPr>
@@ -7738,42 +7804,1815 @@
       </w:r>
     </w:p>
     <w:p>
-      <w:r>
-        <w:t xml:space="preserve">Parler de </w:t>
+      <w:bookmarkStart w:id="36" w:name="_Toc315274583"/>
+      <w:r>
+        <w:t>Afin d’envoyer des commandes AT et de recevoir des réponses avec le modem, il faut mettre en place un protocole de communication.</w:t>
+      </w:r>
+    </w:p>
+    <w:p>
+      <w:r>
+        <w:t xml:space="preserve">Le modem SMS communique avec la plateforme par l’intermédiaire d’un </w:t>
+      </w:r>
+      <w:r>
+        <w:rPr>
+          <w:b/>
+        </w:rPr>
+        <w:t>port série</w:t>
+      </w:r>
+      <w:r>
+        <w:t xml:space="preserve">. Nous avons ainsi utilisé des fonctions du Framework .Net  qui nous permettent d’envoyer et  de réceptionner des données simplement  sur un port de communication. </w:t>
+      </w:r>
+    </w:p>
+    <w:p>
+      <w:r>
+        <w:t>Le protocole de communication que nous avons mis en place repose sur quatre fonctions :</w:t>
+      </w:r>
+    </w:p>
+    <w:p>
+      <w:pPr>
+        <w:pStyle w:val="ListParagraph"/>
+        <w:numPr>
+          <w:ilvl w:val="0"/>
+          <w:numId w:val="17"/>
+        </w:numPr>
+      </w:pPr>
+      <w:r>
+        <w:t>Connexion au modem</w:t>
+      </w:r>
+    </w:p>
+    <w:p>
+      <w:pPr>
+        <w:pStyle w:val="ListParagraph"/>
+        <w:numPr>
+          <w:ilvl w:val="0"/>
+          <w:numId w:val="17"/>
+        </w:numPr>
+      </w:pPr>
+      <w:r>
+        <w:t>Envoi de données</w:t>
+      </w:r>
+    </w:p>
+    <w:p>
+      <w:pPr>
+        <w:pStyle w:val="ListParagraph"/>
+        <w:numPr>
+          <w:ilvl w:val="0"/>
+          <w:numId w:val="17"/>
+        </w:numPr>
+      </w:pPr>
+      <w:r>
+        <w:t>Réception de données</w:t>
+      </w:r>
+    </w:p>
+    <w:p>
+      <w:pPr>
+        <w:pStyle w:val="ListParagraph"/>
+        <w:numPr>
+          <w:ilvl w:val="0"/>
+          <w:numId w:val="17"/>
+        </w:numPr>
+      </w:pPr>
+      <w:r>
+        <w:t>Déconnexion</w:t>
+      </w:r>
+    </w:p>
+    <w:p>
+      <w:r>
+        <w:t xml:space="preserve">Chaque commande AT envoyé au modem fait appel à ces quatre fonctions. </w:t>
+      </w:r>
+    </w:p>
+    <w:p>
+      <w:pPr>
+        <w:pStyle w:val="Heading5"/>
+      </w:pPr>
+      <w:r>
+        <w:t>Connexion au modem</w:t>
+      </w:r>
+    </w:p>
+    <w:p>
+      <w:pPr>
+        <w:ind w:firstLine="0"/>
+      </w:pPr>
+      <w:r>
+        <w:t xml:space="preserve">Avant de pouvoir envoyer des commandes AT au modem, il faut d’abord initialiser une connexion avec le modem.  Pour cela, nous avons utilisé la classe </w:t>
       </w:r>
       <w:proofErr w:type="spellStart"/>
       <w:r>
-        <w:t>send</w:t>
+        <w:rPr>
+          <w:b/>
+        </w:rPr>
+        <w:t>SerialPort</w:t>
       </w:r>
       <w:proofErr w:type="spellEnd"/>
       <w:r>
-        <w:t xml:space="preserve"> et </w:t>
+        <w:t xml:space="preserve"> du Framework .Net</w:t>
+      </w:r>
+      <w:r>
+        <w:rPr>
+          <w:b/>
+        </w:rPr>
+        <w:t xml:space="preserve"> </w:t>
+      </w:r>
+      <w:r>
+        <w:t>qui nous permet d’instancier un objet représentant la liaison avec le modem.</w:t>
+      </w:r>
+    </w:p>
+    <w:p>
+      <w:pPr>
+        <w:ind w:firstLine="0"/>
+        <w:jc w:val="center"/>
+      </w:pPr>
+      <w:r>
+        <w:rPr>
+          <w:noProof/>
+          <w:lang w:eastAsia="fr-FR"/>
+        </w:rPr>
+        <w:drawing>
+          <wp:inline distT="0" distB="0" distL="0" distR="0" wp14:anchorId="512B7A25" wp14:editId="0BF9CF69">
+            <wp:extent cx="5362575" cy="1133475"/>
+            <wp:effectExtent l="19050" t="19050" r="28575" b="28575"/>
+            <wp:docPr id="8" name="Picture 8"/>
+            <wp:cNvGraphicFramePr>
+              <a:graphicFrameLocks xmlns:a="http://schemas.openxmlformats.org/drawingml/2006/main" noChangeAspect="1"/>
+            </wp:cNvGraphicFramePr>
+            <a:graphic xmlns:a="http://schemas.openxmlformats.org/drawingml/2006/main">
+              <a:graphicData uri="http://schemas.openxmlformats.org/drawingml/2006/picture">
+                <pic:pic xmlns:pic="http://schemas.openxmlformats.org/drawingml/2006/picture">
+                  <pic:nvPicPr>
+                    <pic:cNvPr id="0" name="Picture 3"/>
+                    <pic:cNvPicPr>
+                      <a:picLocks noChangeAspect="1" noChangeArrowheads="1"/>
+                    </pic:cNvPicPr>
+                  </pic:nvPicPr>
+                  <pic:blipFill>
+                    <a:blip r:embed="rId18">
+                      <a:extLst>
+                        <a:ext uri="{28A0092B-C50C-407E-A947-70E740481C1C}">
+                          <a14:useLocalDpi xmlns:a14="http://schemas.microsoft.com/office/drawing/2010/main" val="0"/>
+                        </a:ext>
+                      </a:extLst>
+                    </a:blip>
+                    <a:srcRect/>
+                    <a:stretch>
+                      <a:fillRect/>
+                    </a:stretch>
+                  </pic:blipFill>
+                  <pic:spPr bwMode="auto">
+                    <a:xfrm>
+                      <a:off x="0" y="0"/>
+                      <a:ext cx="5362575" cy="1133475"/>
+                    </a:xfrm>
+                    <a:prstGeom prst="rect">
+                      <a:avLst/>
+                    </a:prstGeom>
+                    <a:noFill/>
+                    <a:ln>
+                      <a:solidFill>
+                        <a:schemeClr val="tx1"/>
+                      </a:solidFill>
+                    </a:ln>
+                  </pic:spPr>
+                </pic:pic>
+              </a:graphicData>
+            </a:graphic>
+          </wp:inline>
+        </w:drawing>
+      </w:r>
+    </w:p>
+    <w:p>
+      <w:pPr>
+        <w:ind w:firstLine="0"/>
+      </w:pPr>
+      <w:r>
+        <w:t xml:space="preserve">Lors de l’établissement de la connexion, nous devons spécifier le </w:t>
+      </w:r>
+      <w:r>
+        <w:rPr>
+          <w:b/>
+        </w:rPr>
+        <w:t>numéro</w:t>
+      </w:r>
+      <w:r>
+        <w:t xml:space="preserve"> du port utilisé, la </w:t>
+      </w:r>
+      <w:r>
+        <w:rPr>
+          <w:b/>
+        </w:rPr>
+        <w:t>vitesse</w:t>
+      </w:r>
+      <w:r>
+        <w:t xml:space="preserve"> à laquelle les données sont échangées et la </w:t>
+      </w:r>
+      <w:r>
+        <w:rPr>
+          <w:b/>
+        </w:rPr>
+        <w:t>quantité</w:t>
+      </w:r>
+      <w:r>
+        <w:t xml:space="preserve"> d’informations contenu dans chaque octet.</w:t>
+      </w:r>
+    </w:p>
+    <w:p>
+      <w:pPr>
+        <w:ind w:firstLine="0"/>
+      </w:pPr>
+      <w:r>
+        <w:t xml:space="preserve">Une fois un objet de la classe </w:t>
       </w:r>
       <w:proofErr w:type="spellStart"/>
       <w:r>
-        <w:t>Recv</w:t>
+        <w:rPr>
+          <w:b/>
+        </w:rPr>
+        <w:t>SerialPort</w:t>
       </w:r>
       <w:proofErr w:type="spellEnd"/>
-    </w:p>
-    <w:p>
+      <w:r>
+        <w:t xml:space="preserve"> instancié, il suffit d’appeler la méthode «</w:t>
+      </w:r>
+      <w:proofErr w:type="gramStart"/>
       <w:r>
         <w:rPr>
           <w:b/>
-          <w:color w:val="A5C249" w:themeColor="accent6"/>
-        </w:rPr>
-        <w:t>Guillaume</w:t>
-      </w:r>
+        </w:rPr>
+        <w:t>Open(</w:t>
+      </w:r>
+      <w:proofErr w:type="gramEnd"/>
+      <w:r>
+        <w:rPr>
+          <w:b/>
+        </w:rPr>
+        <w:t>)</w:t>
+      </w:r>
+      <w:r>
+        <w:t> » sur cette objet pour établir une connexion avec le modem.</w:t>
+      </w:r>
+    </w:p>
+    <w:p>
+      <w:pPr>
+        <w:pStyle w:val="Heading5"/>
+      </w:pPr>
+      <w:r>
+        <w:t>Envoi de données au modem</w:t>
+      </w:r>
+    </w:p>
+    <w:p/>
+    <w:p>
+      <w:r>
+        <w:t xml:space="preserve">L’envoi de données au modem se fait exclusivement à travers des </w:t>
+      </w:r>
+      <w:r>
+        <w:rPr>
+          <w:b/>
+        </w:rPr>
+        <w:t>commandes AT</w:t>
+      </w:r>
+      <w:r>
+        <w:t xml:space="preserve">. Il faut qu’une connexion soit préalablement établie auprès du modem. </w:t>
+      </w:r>
+    </w:p>
+    <w:p>
+      <w:r>
+        <w:t xml:space="preserve">Pour transmettre des commandes, il suffit d’écrire des octets sur </w:t>
+      </w:r>
+      <w:r>
+        <w:rPr>
+          <w:rFonts w:ascii="Segoe UI" w:hAnsi="Segoe UI" w:cs="Segoe UI"/>
+          <w:color w:val="000000"/>
+          <w:sz w:val="20"/>
+          <w:szCs w:val="20"/>
+        </w:rPr>
+        <w:t>l'objet</w:t>
+      </w:r>
+      <w:r>
+        <w:rPr>
+          <w:rStyle w:val="apple-converted-space"/>
+          <w:rFonts w:ascii="Segoe UI" w:hAnsi="Segoe UI" w:cs="Segoe UI"/>
+          <w:color w:val="000000"/>
+          <w:sz w:val="20"/>
+          <w:szCs w:val="20"/>
+        </w:rPr>
+        <w:t xml:space="preserve"> </w:t>
+      </w:r>
+      <w:proofErr w:type="spellStart"/>
+      <w:r>
+        <w:rPr>
+          <w:rStyle w:val="apple-converted-space"/>
+          <w:rFonts w:ascii="Segoe UI" w:hAnsi="Segoe UI" w:cs="Segoe UI"/>
+          <w:b/>
+          <w:color w:val="000000"/>
+          <w:sz w:val="20"/>
+          <w:szCs w:val="20"/>
+        </w:rPr>
+        <w:t>SerialPort</w:t>
+      </w:r>
+      <w:proofErr w:type="spellEnd"/>
+      <w:r>
+        <w:rPr>
+          <w:rFonts w:ascii="Segoe UI" w:hAnsi="Segoe UI" w:cs="Segoe UI"/>
+          <w:color w:val="000000"/>
+          <w:sz w:val="20"/>
+          <w:szCs w:val="20"/>
+        </w:rPr>
+        <w:t xml:space="preserve"> </w:t>
+      </w:r>
+      <w:r>
+        <w:t xml:space="preserve">à l’aide des données d’une </w:t>
+      </w:r>
+      <w:r>
+        <w:rPr>
+          <w:b/>
+        </w:rPr>
+        <w:t>mémoire tampon</w:t>
+      </w:r>
+      <w:r>
+        <w:t xml:space="preserve">. </w:t>
+      </w:r>
+    </w:p>
+    <w:p/>
+    <w:p>
+      <w:pPr>
+        <w:jc w:val="center"/>
+      </w:pPr>
+      <w:r>
+        <w:rPr>
+          <w:noProof/>
+          <w:lang w:eastAsia="fr-FR"/>
+        </w:rPr>
+        <w:lastRenderedPageBreak/>
+        <w:drawing>
+          <wp:inline distT="0" distB="0" distL="0" distR="0" wp14:anchorId="0996AD30" wp14:editId="747ECD32">
+            <wp:extent cx="5743575" cy="657225"/>
+            <wp:effectExtent l="19050" t="19050" r="28575" b="28575"/>
+            <wp:docPr id="9" name="Picture 9"/>
+            <wp:cNvGraphicFramePr>
+              <a:graphicFrameLocks xmlns:a="http://schemas.openxmlformats.org/drawingml/2006/main" noChangeAspect="1"/>
+            </wp:cNvGraphicFramePr>
+            <a:graphic xmlns:a="http://schemas.openxmlformats.org/drawingml/2006/main">
+              <a:graphicData uri="http://schemas.openxmlformats.org/drawingml/2006/picture">
+                <pic:pic xmlns:pic="http://schemas.openxmlformats.org/drawingml/2006/picture">
+                  <pic:nvPicPr>
+                    <pic:cNvPr id="0" name="Picture 4"/>
+                    <pic:cNvPicPr>
+                      <a:picLocks noChangeAspect="1" noChangeArrowheads="1"/>
+                    </pic:cNvPicPr>
+                  </pic:nvPicPr>
+                  <pic:blipFill>
+                    <a:blip r:embed="rId19">
+                      <a:extLst>
+                        <a:ext uri="{28A0092B-C50C-407E-A947-70E740481C1C}">
+                          <a14:useLocalDpi xmlns:a14="http://schemas.microsoft.com/office/drawing/2010/main" val="0"/>
+                        </a:ext>
+                      </a:extLst>
+                    </a:blip>
+                    <a:srcRect/>
+                    <a:stretch>
+                      <a:fillRect/>
+                    </a:stretch>
+                  </pic:blipFill>
+                  <pic:spPr bwMode="auto">
+                    <a:xfrm>
+                      <a:off x="0" y="0"/>
+                      <a:ext cx="5743575" cy="657225"/>
+                    </a:xfrm>
+                    <a:prstGeom prst="rect">
+                      <a:avLst/>
+                    </a:prstGeom>
+                    <a:noFill/>
+                    <a:ln>
+                      <a:solidFill>
+                        <a:schemeClr val="tx1"/>
+                      </a:solidFill>
+                    </a:ln>
+                  </pic:spPr>
+                </pic:pic>
+              </a:graphicData>
+            </a:graphic>
+          </wp:inline>
+        </w:drawing>
+      </w:r>
+    </w:p>
+    <w:p>
+      <w:r>
+        <w:t>Cette mémoire tampon permet d’éviter de saturer le modem si la commande de sortie est trop longue. En effet,</w:t>
+      </w:r>
+      <w:r>
+        <w:t xml:space="preserve"> s</w:t>
+      </w:r>
+      <w:r>
+        <w:rPr>
+          <w:rFonts w:ascii="Segoe UI" w:hAnsi="Segoe UI" w:cs="Segoe UI"/>
+          <w:color w:val="000000"/>
+          <w:sz w:val="20"/>
+          <w:szCs w:val="20"/>
+        </w:rPr>
+        <w:t>i le nombre d'octets dans la mémoire tampon de sortie est trop important l'objet</w:t>
+      </w:r>
+      <w:r>
+        <w:rPr>
+          <w:rStyle w:val="apple-converted-space"/>
+          <w:rFonts w:ascii="Segoe UI" w:hAnsi="Segoe UI" w:cs="Segoe UI"/>
+          <w:color w:val="000000"/>
+          <w:sz w:val="20"/>
+          <w:szCs w:val="20"/>
+        </w:rPr>
+        <w:t xml:space="preserve"> </w:t>
+      </w:r>
+      <w:proofErr w:type="spellStart"/>
+      <w:r>
+        <w:rPr>
+          <w:rStyle w:val="apple-converted-space"/>
+          <w:rFonts w:ascii="Segoe UI" w:hAnsi="Segoe UI" w:cs="Segoe UI"/>
+          <w:b/>
+          <w:color w:val="000000"/>
+          <w:sz w:val="20"/>
+          <w:szCs w:val="20"/>
+        </w:rPr>
+        <w:t>SerialPort</w:t>
+      </w:r>
+      <w:proofErr w:type="spellEnd"/>
+      <w:r>
+        <w:rPr>
+          <w:rStyle w:val="apple-converted-space"/>
+          <w:rFonts w:ascii="Segoe UI" w:hAnsi="Segoe UI" w:cs="Segoe UI"/>
+          <w:color w:val="000000"/>
+          <w:sz w:val="20"/>
+          <w:szCs w:val="20"/>
+        </w:rPr>
+        <w:t xml:space="preserve"> va attendre </w:t>
+      </w:r>
+      <w:r>
+        <w:rPr>
+          <w:rFonts w:ascii="Segoe UI" w:hAnsi="Segoe UI" w:cs="Segoe UI"/>
+          <w:color w:val="000000"/>
+          <w:sz w:val="20"/>
+          <w:szCs w:val="20"/>
+        </w:rPr>
+        <w:t>que le périphérique soit prêt à accepter plus de données.</w:t>
+      </w:r>
+      <w:r>
+        <w:rPr>
+          <w:rStyle w:val="apple-converted-space"/>
+          <w:rFonts w:ascii="Segoe UI" w:hAnsi="Segoe UI" w:cs="Segoe UI"/>
+          <w:color w:val="000000"/>
+          <w:sz w:val="20"/>
+          <w:szCs w:val="20"/>
+          <w:shd w:val="clear" w:color="auto" w:fill="FFFFE1"/>
+        </w:rPr>
+        <w:t> </w:t>
+      </w:r>
+      <w:r>
+        <w:t xml:space="preserve"> </w:t>
+      </w:r>
+    </w:p>
+    <w:p>
+      <w:pPr>
+        <w:pStyle w:val="Heading5"/>
+      </w:pPr>
+      <w:r>
+        <w:t>Réception de données</w:t>
+      </w:r>
+    </w:p>
+    <w:p/>
+    <w:p>
+      <w:r>
+        <w:t xml:space="preserve">Pour recevoir des données du modem, il faut préalablement avoir envoyé des données au périphérique GSM. En effet, le modem les données envoyées par le modem correspondent uniquement à des réponses de </w:t>
+      </w:r>
+      <w:r>
+        <w:rPr>
+          <w:b/>
+        </w:rPr>
+        <w:t>commandes AT</w:t>
+      </w:r>
+      <w:r>
+        <w:t>.</w:t>
+      </w:r>
+    </w:p>
+    <w:p>
+      <w:r>
+        <w:t>La réception de données s’effectue en lisant continuellement les données présentes sur la mémoire tampon du modem jusqu’à que le message reç</w:t>
+      </w:r>
+      <w:r>
+        <w:t>u</w:t>
+      </w:r>
+      <w:r>
+        <w:t xml:space="preserve"> soit complet.</w:t>
+      </w:r>
+    </w:p>
+    <w:p>
+      <w:pPr>
+        <w:ind w:firstLine="0"/>
+        <w:jc w:val="center"/>
+      </w:pPr>
+      <w:r>
+        <w:rPr>
+          <w:noProof/>
+          <w:lang w:eastAsia="fr-FR"/>
+        </w:rPr>
+        <w:drawing>
+          <wp:inline distT="0" distB="0" distL="0" distR="0" wp14:anchorId="3F92F14C" wp14:editId="033FCD4D">
+            <wp:extent cx="5762625" cy="2257425"/>
+            <wp:effectExtent l="19050" t="19050" r="28575" b="28575"/>
+            <wp:docPr id="10" name="Picture 10"/>
+            <wp:cNvGraphicFramePr>
+              <a:graphicFrameLocks xmlns:a="http://schemas.openxmlformats.org/drawingml/2006/main" noChangeAspect="1"/>
+            </wp:cNvGraphicFramePr>
+            <a:graphic xmlns:a="http://schemas.openxmlformats.org/drawingml/2006/main">
+              <a:graphicData uri="http://schemas.openxmlformats.org/drawingml/2006/picture">
+                <pic:pic xmlns:pic="http://schemas.openxmlformats.org/drawingml/2006/picture">
+                  <pic:nvPicPr>
+                    <pic:cNvPr id="0" name="Picture 5"/>
+                    <pic:cNvPicPr>
+                      <a:picLocks noChangeAspect="1" noChangeArrowheads="1"/>
+                    </pic:cNvPicPr>
+                  </pic:nvPicPr>
+                  <pic:blipFill>
+                    <a:blip r:embed="rId20">
+                      <a:extLst>
+                        <a:ext uri="{28A0092B-C50C-407E-A947-70E740481C1C}">
+                          <a14:useLocalDpi xmlns:a14="http://schemas.microsoft.com/office/drawing/2010/main" val="0"/>
+                        </a:ext>
+                      </a:extLst>
+                    </a:blip>
+                    <a:srcRect/>
+                    <a:stretch>
+                      <a:fillRect/>
+                    </a:stretch>
+                  </pic:blipFill>
+                  <pic:spPr bwMode="auto">
+                    <a:xfrm>
+                      <a:off x="0" y="0"/>
+                      <a:ext cx="5762625" cy="2257425"/>
+                    </a:xfrm>
+                    <a:prstGeom prst="rect">
+                      <a:avLst/>
+                    </a:prstGeom>
+                    <a:noFill/>
+                    <a:ln>
+                      <a:solidFill>
+                        <a:schemeClr val="tx1"/>
+                      </a:solidFill>
+                    </a:ln>
+                  </pic:spPr>
+                </pic:pic>
+              </a:graphicData>
+            </a:graphic>
+          </wp:inline>
+        </w:drawing>
+      </w:r>
+    </w:p>
+    <w:p>
+      <w:r>
+        <w:t>Un message est considéré comme complet lorsqu’il se termine par « </w:t>
+      </w:r>
+      <w:r>
+        <w:rPr>
+          <w:b/>
+        </w:rPr>
+        <w:t>OK</w:t>
+      </w:r>
+      <w:r>
+        <w:t> » ou « </w:t>
+      </w:r>
+      <w:r>
+        <w:rPr>
+          <w:b/>
+        </w:rPr>
+        <w:t>ERROR</w:t>
+      </w:r>
+      <w:r>
+        <w:t> </w:t>
+      </w:r>
+      <w:proofErr w:type="gramStart"/>
+      <w:r>
+        <w:t>» . </w:t>
+      </w:r>
+      <w:proofErr w:type="gramEnd"/>
+    </w:p>
+    <w:p>
+      <w:r>
+        <w:t xml:space="preserve">La fonction </w:t>
+      </w:r>
+      <w:proofErr w:type="spellStart"/>
+      <w:r>
+        <w:rPr>
+          <w:b/>
+        </w:rPr>
+        <w:t>receiveNow.Wait</w:t>
+      </w:r>
+      <w:proofErr w:type="spellEnd"/>
+      <w:r>
+        <w:rPr>
+          <w:b/>
+        </w:rPr>
+        <w:t xml:space="preserve"> </w:t>
+      </w:r>
+      <w:r>
+        <w:t xml:space="preserve">retourne vrai si le modem reçoit des données avant que le </w:t>
+      </w:r>
+      <w:r>
+        <w:rPr>
+          <w:b/>
+        </w:rPr>
+        <w:t>timeout</w:t>
+      </w:r>
+      <w:r>
+        <w:t xml:space="preserve"> spécifié n’expire. Son utilisation a pour but d’éviter une attente active et également d’empêcher un blocage du programme en cas de réponse incomplète.</w:t>
+      </w:r>
+    </w:p>
+    <w:p>
+      <w:pPr>
+        <w:pStyle w:val="Heading5"/>
+      </w:pPr>
+      <w:r>
+        <w:t>Déconnexion du modem</w:t>
+      </w:r>
+    </w:p>
+    <w:p/>
+    <w:p>
+      <w:r>
+        <w:t>Lorsque le modem n’est plus utilisé par le service, il faut le déconnecter pour éventuellement permettre à d’autre programme d’utiliser cette ressource. Pour cela, il faut tout simplement appeler la fonction « </w:t>
+      </w:r>
+      <w:proofErr w:type="gramStart"/>
+      <w:r>
+        <w:rPr>
+          <w:b/>
+        </w:rPr>
+        <w:t>Close(</w:t>
+      </w:r>
+      <w:proofErr w:type="gramEnd"/>
+      <w:r>
+        <w:rPr>
+          <w:b/>
+        </w:rPr>
+        <w:t>)</w:t>
+      </w:r>
+      <w:r>
+        <w:t> »</w:t>
+      </w:r>
+      <w:r>
+        <w:rPr>
+          <w:b/>
+        </w:rPr>
+        <w:t xml:space="preserve"> </w:t>
+      </w:r>
+      <w:r>
+        <w:t xml:space="preserve">sur l’objet </w:t>
+      </w:r>
+      <w:proofErr w:type="spellStart"/>
+      <w:r>
+        <w:rPr>
+          <w:b/>
+        </w:rPr>
+        <w:t>SerialPort</w:t>
+      </w:r>
+      <w:proofErr w:type="spellEnd"/>
+      <w:r>
+        <w:t xml:space="preserve"> instancié lors de la connexion.</w:t>
+      </w:r>
+    </w:p>
+    <w:p>
+      <w:pPr>
+        <w:pStyle w:val="Heading5"/>
+      </w:pPr>
+      <w:r>
+        <w:t>Exemple d’utilisation du protocole de communication</w:t>
+      </w:r>
+    </w:p>
+    <w:p/>
+    <w:p>
+      <w:r>
+        <w:lastRenderedPageBreak/>
+        <w:t>Le schéma ci-dessous montre un exemple de l’utilisation du protocole de communication lorsque la  commande « </w:t>
+      </w:r>
+      <w:r>
+        <w:rPr>
+          <w:b/>
+        </w:rPr>
+        <w:t>AT+CPMS</w:t>
+      </w:r>
+      <w:r>
+        <w:rPr>
+          <w:b/>
+        </w:rPr>
+        <w:t> ? </w:t>
+      </w:r>
+      <w:r>
+        <w:t>»</w:t>
+      </w:r>
+      <w:r>
+        <w:t xml:space="preserve"> est envoyée au modem. Cette commande permet de connaître le type de mémoire sur laquelle les messages sont stockés.</w:t>
+      </w:r>
+    </w:p>
+    <w:p>
+      <w:r>
+        <w:rPr>
+          <w:noProof/>
+          <w:lang w:eastAsia="fr-FR"/>
+        </w:rPr>
+        <mc:AlternateContent>
+          <mc:Choice Requires="wpc">
+            <w:drawing>
+              <wp:inline distT="0" distB="0" distL="0" distR="0" wp14:anchorId="41B3AA89" wp14:editId="24A22004">
+                <wp:extent cx="5486400" cy="3200400"/>
+                <wp:effectExtent l="0" t="0" r="0" b="0"/>
+                <wp:docPr id="19" name="Canvas 19"/>
+                <wp:cNvGraphicFramePr>
+                  <a:graphicFrameLocks xmlns:a="http://schemas.openxmlformats.org/drawingml/2006/main" noChangeAspect="1"/>
+                </wp:cNvGraphicFramePr>
+                <a:graphic xmlns:a="http://schemas.openxmlformats.org/drawingml/2006/main">
+                  <a:graphicData uri="http://schemas.microsoft.com/office/word/2010/wordprocessingCanvas">
+                    <wpc:wpc>
+                      <wpc:bg/>
+                      <wpc:whole/>
+                      <wps:wsp>
+                        <wps:cNvPr id="11" name="Rectangle 11"/>
+                        <wps:cNvSpPr/>
+                        <wps:spPr>
+                          <a:xfrm>
+                            <a:off x="295275" y="219076"/>
+                            <a:ext cx="1257300" cy="323850"/>
+                          </a:xfrm>
+                          <a:prstGeom prst="rect">
+                            <a:avLst/>
+                          </a:prstGeom>
+                        </wps:spPr>
+                        <wps:style>
+                          <a:lnRef idx="2">
+                            <a:schemeClr val="accent6"/>
+                          </a:lnRef>
+                          <a:fillRef idx="1">
+                            <a:schemeClr val="lt1"/>
+                          </a:fillRef>
+                          <a:effectRef idx="0">
+                            <a:schemeClr val="accent6"/>
+                          </a:effectRef>
+                          <a:fontRef idx="minor">
+                            <a:schemeClr val="dk1"/>
+                          </a:fontRef>
+                        </wps:style>
+                        <wps:txbx>
+                          <w:txbxContent>
+                            <w:p>
+                              <w:pPr>
+                                <w:jc w:val="left"/>
+                                <w:rPr>
+                                  <w:lang w:val="en-US"/>
+                                </w:rPr>
+                              </w:pPr>
+                              <w:proofErr w:type="spellStart"/>
+                              <w:r>
+                                <w:rPr>
+                                  <w:lang w:val="en-US"/>
+                                </w:rPr>
+                                <w:t>Plateforme</w:t>
+                              </w:r>
+                              <w:proofErr w:type="spellEnd"/>
+                            </w:p>
+                          </w:txbxContent>
+                        </wps:txbx>
+                        <wps:bodyPr rot="0" spcFirstLastPara="0" vertOverflow="overflow" horzOverflow="overflow" vert="horz" wrap="square" lIns="91440" tIns="45720" rIns="91440" bIns="45720" numCol="1" spcCol="0" rtlCol="0" fromWordArt="0" anchor="ctr" anchorCtr="0" forceAA="0" compatLnSpc="1">
+                          <a:prstTxWarp prst="textNoShape">
+                            <a:avLst/>
+                          </a:prstTxWarp>
+                          <a:noAutofit/>
+                        </wps:bodyPr>
+                      </wps:wsp>
+                      <wps:wsp>
+                        <wps:cNvPr id="12" name="Rectangle 12"/>
+                        <wps:cNvSpPr/>
+                        <wps:spPr>
+                          <a:xfrm>
+                            <a:off x="3562351" y="219076"/>
+                            <a:ext cx="1428750" cy="323850"/>
+                          </a:xfrm>
+                          <a:prstGeom prst="rect">
+                            <a:avLst/>
+                          </a:prstGeom>
+                        </wps:spPr>
+                        <wps:style>
+                          <a:lnRef idx="2">
+                            <a:schemeClr val="accent3"/>
+                          </a:lnRef>
+                          <a:fillRef idx="1">
+                            <a:schemeClr val="lt1"/>
+                          </a:fillRef>
+                          <a:effectRef idx="0">
+                            <a:schemeClr val="accent3"/>
+                          </a:effectRef>
+                          <a:fontRef idx="minor">
+                            <a:schemeClr val="dk1"/>
+                          </a:fontRef>
+                        </wps:style>
+                        <wps:txbx>
+                          <w:txbxContent>
+                            <w:p>
+                              <w:pPr>
+                                <w:rPr>
+                                  <w:lang w:val="en-US"/>
+                                </w:rPr>
+                              </w:pPr>
+                              <w:r>
+                                <w:rPr>
+                                  <w:lang w:val="en-US"/>
+                                </w:rPr>
+                                <w:t>Modem SMS</w:t>
+                              </w:r>
+                            </w:p>
+                          </w:txbxContent>
+                        </wps:txbx>
+                        <wps:bodyPr rot="0" spcFirstLastPara="0" vertOverflow="overflow" horzOverflow="overflow" vert="horz" wrap="square" lIns="91440" tIns="45720" rIns="91440" bIns="45720" numCol="1" spcCol="0" rtlCol="0" fromWordArt="0" anchor="ctr" anchorCtr="0" forceAA="0" compatLnSpc="1">
+                          <a:prstTxWarp prst="textNoShape">
+                            <a:avLst/>
+                          </a:prstTxWarp>
+                          <a:noAutofit/>
+                        </wps:bodyPr>
+                      </wps:wsp>
+                      <wps:wsp>
+                        <wps:cNvPr id="13" name="Straight Connector 13"/>
+                        <wps:cNvCnPr/>
+                        <wps:spPr>
+                          <a:xfrm>
+                            <a:off x="847725" y="542926"/>
+                            <a:ext cx="9525" cy="2276474"/>
+                          </a:xfrm>
+                          <a:prstGeom prst="line">
+                            <a:avLst/>
+                          </a:prstGeom>
+                        </wps:spPr>
+                        <wps:style>
+                          <a:lnRef idx="3">
+                            <a:schemeClr val="accent6"/>
+                          </a:lnRef>
+                          <a:fillRef idx="0">
+                            <a:schemeClr val="accent6"/>
+                          </a:fillRef>
+                          <a:effectRef idx="2">
+                            <a:schemeClr val="accent6"/>
+                          </a:effectRef>
+                          <a:fontRef idx="minor">
+                            <a:schemeClr val="tx1"/>
+                          </a:fontRef>
+                        </wps:style>
+                        <wps:bodyPr/>
+                      </wps:wsp>
+                      <wps:wsp>
+                        <wps:cNvPr id="22" name="Straight Connector 22"/>
+                        <wps:cNvCnPr/>
+                        <wps:spPr>
+                          <a:xfrm>
+                            <a:off x="4275750" y="542926"/>
+                            <a:ext cx="9525" cy="2275840"/>
+                          </a:xfrm>
+                          <a:prstGeom prst="line">
+                            <a:avLst/>
+                          </a:prstGeom>
+                        </wps:spPr>
+                        <wps:style>
+                          <a:lnRef idx="3">
+                            <a:schemeClr val="accent3"/>
+                          </a:lnRef>
+                          <a:fillRef idx="0">
+                            <a:schemeClr val="accent3"/>
+                          </a:fillRef>
+                          <a:effectRef idx="2">
+                            <a:schemeClr val="accent3"/>
+                          </a:effectRef>
+                          <a:fontRef idx="minor">
+                            <a:schemeClr val="tx1"/>
+                          </a:fontRef>
+                        </wps:style>
+                        <wps:bodyPr/>
+                      </wps:wsp>
+                      <wps:wsp>
+                        <wps:cNvPr id="14" name="Straight Arrow Connector 14"/>
+                        <wps:cNvCnPr/>
+                        <wps:spPr>
+                          <a:xfrm flipV="1">
+                            <a:off x="857250" y="981075"/>
+                            <a:ext cx="3418500" cy="9525"/>
+                          </a:xfrm>
+                          <a:prstGeom prst="straightConnector1">
+                            <a:avLst/>
+                          </a:prstGeom>
+                          <a:ln>
+                            <a:tailEnd type="arrow"/>
+                          </a:ln>
+                        </wps:spPr>
+                        <wps:style>
+                          <a:lnRef idx="1">
+                            <a:schemeClr val="accent1"/>
+                          </a:lnRef>
+                          <a:fillRef idx="0">
+                            <a:schemeClr val="accent1"/>
+                          </a:fillRef>
+                          <a:effectRef idx="0">
+                            <a:schemeClr val="accent1"/>
+                          </a:effectRef>
+                          <a:fontRef idx="minor">
+                            <a:schemeClr val="tx1"/>
+                          </a:fontRef>
+                        </wps:style>
+                        <wps:bodyPr/>
+                      </wps:wsp>
+                      <wps:wsp>
+                        <wps:cNvPr id="15" name="Straight Arrow Connector 15"/>
+                        <wps:cNvCnPr/>
+                        <wps:spPr>
+                          <a:xfrm flipV="1">
+                            <a:off x="847725" y="1323975"/>
+                            <a:ext cx="3428025" cy="9525"/>
+                          </a:xfrm>
+                          <a:prstGeom prst="straightConnector1">
+                            <a:avLst/>
+                          </a:prstGeom>
+                          <a:ln>
+                            <a:tailEnd type="arrow"/>
+                          </a:ln>
+                        </wps:spPr>
+                        <wps:style>
+                          <a:lnRef idx="1">
+                            <a:schemeClr val="accent1"/>
+                          </a:lnRef>
+                          <a:fillRef idx="0">
+                            <a:schemeClr val="accent1"/>
+                          </a:fillRef>
+                          <a:effectRef idx="0">
+                            <a:schemeClr val="accent1"/>
+                          </a:effectRef>
+                          <a:fontRef idx="minor">
+                            <a:schemeClr val="tx1"/>
+                          </a:fontRef>
+                        </wps:style>
+                        <wps:bodyPr/>
+                      </wps:wsp>
+                      <wps:wsp>
+                        <wps:cNvPr id="16" name="Straight Arrow Connector 16"/>
+                        <wps:cNvCnPr/>
+                        <wps:spPr>
+                          <a:xfrm flipV="1">
+                            <a:off x="847725" y="1638300"/>
+                            <a:ext cx="3437550" cy="9525"/>
+                          </a:xfrm>
+                          <a:prstGeom prst="straightConnector1">
+                            <a:avLst/>
+                          </a:prstGeom>
+                          <a:ln>
+                            <a:tailEnd type="arrow"/>
+                          </a:ln>
+                        </wps:spPr>
+                        <wps:style>
+                          <a:lnRef idx="1">
+                            <a:schemeClr val="accent1"/>
+                          </a:lnRef>
+                          <a:fillRef idx="0">
+                            <a:schemeClr val="accent1"/>
+                          </a:fillRef>
+                          <a:effectRef idx="0">
+                            <a:schemeClr val="accent1"/>
+                          </a:effectRef>
+                          <a:fontRef idx="minor">
+                            <a:schemeClr val="tx1"/>
+                          </a:fontRef>
+                        </wps:style>
+                        <wps:bodyPr/>
+                      </wps:wsp>
+                      <wps:wsp>
+                        <wps:cNvPr id="17" name="Straight Arrow Connector 17"/>
+                        <wps:cNvCnPr/>
+                        <wps:spPr>
+                          <a:xfrm flipH="1">
+                            <a:off x="847726" y="2000250"/>
+                            <a:ext cx="3437549" cy="0"/>
+                          </a:xfrm>
+                          <a:prstGeom prst="straightConnector1">
+                            <a:avLst/>
+                          </a:prstGeom>
+                          <a:ln>
+                            <a:tailEnd type="arrow"/>
+                          </a:ln>
+                        </wps:spPr>
+                        <wps:style>
+                          <a:lnRef idx="1">
+                            <a:schemeClr val="accent1"/>
+                          </a:lnRef>
+                          <a:fillRef idx="0">
+                            <a:schemeClr val="accent1"/>
+                          </a:fillRef>
+                          <a:effectRef idx="0">
+                            <a:schemeClr val="accent1"/>
+                          </a:effectRef>
+                          <a:fontRef idx="minor">
+                            <a:schemeClr val="tx1"/>
+                          </a:fontRef>
+                        </wps:style>
+                        <wps:bodyPr/>
+                      </wps:wsp>
+                      <wps:wsp>
+                        <wps:cNvPr id="18" name="Straight Arrow Connector 18"/>
+                        <wps:cNvCnPr/>
+                        <wps:spPr>
+                          <a:xfrm flipV="1">
+                            <a:off x="847725" y="2428875"/>
+                            <a:ext cx="3428025" cy="9525"/>
+                          </a:xfrm>
+                          <a:prstGeom prst="straightConnector1">
+                            <a:avLst/>
+                          </a:prstGeom>
+                          <a:ln>
+                            <a:tailEnd type="arrow"/>
+                          </a:ln>
+                        </wps:spPr>
+                        <wps:style>
+                          <a:lnRef idx="1">
+                            <a:schemeClr val="accent1"/>
+                          </a:lnRef>
+                          <a:fillRef idx="0">
+                            <a:schemeClr val="accent1"/>
+                          </a:fillRef>
+                          <a:effectRef idx="0">
+                            <a:schemeClr val="accent1"/>
+                          </a:effectRef>
+                          <a:fontRef idx="minor">
+                            <a:schemeClr val="tx1"/>
+                          </a:fontRef>
+                        </wps:style>
+                        <wps:bodyPr/>
+                      </wps:wsp>
+                      <wps:wsp>
+                        <wps:cNvPr id="20" name="Text Box 20"/>
+                        <wps:cNvSpPr txBox="1"/>
+                        <wps:spPr>
+                          <a:xfrm>
+                            <a:off x="1009650" y="704854"/>
+                            <a:ext cx="2305050" cy="219071"/>
+                          </a:xfrm>
+                          <a:prstGeom prst="rect">
+                            <a:avLst/>
+                          </a:prstGeom>
+                          <a:solidFill>
+                            <a:schemeClr val="lt1"/>
+                          </a:solidFill>
+                          <a:ln w="6350">
+                            <a:noFill/>
+                          </a:ln>
+                          <a:effectLst/>
+                        </wps:spPr>
+                        <wps:style>
+                          <a:lnRef idx="0">
+                            <a:schemeClr val="accent1"/>
+                          </a:lnRef>
+                          <a:fillRef idx="0">
+                            <a:schemeClr val="accent1"/>
+                          </a:fillRef>
+                          <a:effectRef idx="0">
+                            <a:schemeClr val="accent1"/>
+                          </a:effectRef>
+                          <a:fontRef idx="minor">
+                            <a:schemeClr val="dk1"/>
+                          </a:fontRef>
+                        </wps:style>
+                        <wps:txbx>
+                          <w:txbxContent>
+                            <w:p>
+                              <w:pPr>
+                                <w:pStyle w:val="ListParagraph"/>
+                                <w:ind w:left="1117" w:firstLine="0"/>
+                                <w:rPr>
+                                  <w:lang w:val="en-US"/>
+                                </w:rPr>
+                              </w:pPr>
+                              <w:proofErr w:type="gramStart"/>
+                              <w:r>
+                                <w:rPr>
+                                  <w:lang w:val="en-US"/>
+                                </w:rPr>
+                                <w:t>1.</w:t>
+                              </w:r>
+                              <w:r>
+                                <w:rPr>
+                                  <w:lang w:val="en-US"/>
+                                </w:rPr>
+                                <w:t>Connexion</w:t>
+                              </w:r>
+                              <w:proofErr w:type="gramEnd"/>
+                            </w:p>
+                          </w:txbxContent>
+                        </wps:txbx>
+                        <wps:bodyPr rot="0" spcFirstLastPara="0" vertOverflow="overflow" horzOverflow="overflow" vert="horz" wrap="square" lIns="91440" tIns="45720" rIns="91440" bIns="45720" numCol="1" spcCol="0" rtlCol="0" fromWordArt="0" anchor="t" anchorCtr="0" forceAA="0" compatLnSpc="1">
+                          <a:prstTxWarp prst="textNoShape">
+                            <a:avLst/>
+                          </a:prstTxWarp>
+                          <a:noAutofit/>
+                        </wps:bodyPr>
+                      </wps:wsp>
+                      <wps:wsp>
+                        <wps:cNvPr id="30" name="Text Box 20"/>
+                        <wps:cNvSpPr txBox="1"/>
+                        <wps:spPr>
+                          <a:xfrm>
+                            <a:off x="1466851" y="1067435"/>
+                            <a:ext cx="2486024" cy="227965"/>
+                          </a:xfrm>
+                          <a:prstGeom prst="rect">
+                            <a:avLst/>
+                          </a:prstGeom>
+                          <a:solidFill>
+                            <a:schemeClr val="lt1"/>
+                          </a:solidFill>
+                          <a:ln w="6350">
+                            <a:noFill/>
+                          </a:ln>
+                          <a:effectLst/>
+                        </wps:spPr>
+                        <wps:style>
+                          <a:lnRef idx="0">
+                            <a:schemeClr val="accent1"/>
+                          </a:lnRef>
+                          <a:fillRef idx="0">
+                            <a:schemeClr val="accent1"/>
+                          </a:fillRef>
+                          <a:effectRef idx="0">
+                            <a:schemeClr val="accent1"/>
+                          </a:effectRef>
+                          <a:fontRef idx="minor">
+                            <a:schemeClr val="dk1"/>
+                          </a:fontRef>
+                        </wps:style>
+                        <wps:txbx>
+                          <w:txbxContent>
+                            <w:p>
+                              <w:pPr>
+                                <w:pStyle w:val="NormalWeb"/>
+                                <w:spacing w:before="0" w:beforeAutospacing="0" w:after="200" w:afterAutospacing="0" w:line="276" w:lineRule="auto"/>
+                                <w:ind w:left="763" w:hanging="360"/>
+                                <w:jc w:val="both"/>
+                              </w:pPr>
+                              <w:r>
+                                <w:rPr>
+                                  <w:rFonts w:eastAsia="Calibri"/>
+                                  <w:sz w:val="22"/>
+                                  <w:szCs w:val="22"/>
+                                  <w:lang w:val="en-US"/>
+                                </w:rPr>
+                                <w:t xml:space="preserve">2. Envoi </w:t>
+                              </w:r>
+                              <w:proofErr w:type="spellStart"/>
+                              <w:r>
+                                <w:rPr>
+                                  <w:rFonts w:eastAsia="Calibri"/>
+                                  <w:sz w:val="22"/>
+                                  <w:szCs w:val="22"/>
+                                  <w:lang w:val="en-US"/>
+                                </w:rPr>
+                                <w:t>commande</w:t>
+                              </w:r>
+                              <w:proofErr w:type="spellEnd"/>
+                              <w:r>
+                                <w:rPr>
+                                  <w:rFonts w:eastAsia="Calibri"/>
+                                  <w:sz w:val="22"/>
+                                  <w:szCs w:val="22"/>
+                                  <w:lang w:val="en-US"/>
+                                </w:rPr>
+                                <w:t xml:space="preserve"> “</w:t>
+                              </w:r>
+                              <w:r>
+                                <w:rPr>
+                                  <w:rFonts w:eastAsia="Calibri"/>
+                                  <w:b/>
+                                  <w:sz w:val="22"/>
+                                  <w:szCs w:val="22"/>
+                                  <w:lang w:val="en-US"/>
+                                </w:rPr>
+                                <w:t>AT+CPMS?</w:t>
+                              </w:r>
+                              <w:r>
+                                <w:rPr>
+                                  <w:rFonts w:eastAsia="Calibri"/>
+                                  <w:sz w:val="22"/>
+                                  <w:szCs w:val="22"/>
+                                  <w:lang w:val="en-US"/>
+                                </w:rPr>
+                                <w:t>”</w:t>
+                              </w:r>
+                            </w:p>
+                          </w:txbxContent>
+                        </wps:txbx>
+                        <wps:bodyPr rot="0" spcFirstLastPara="0" vert="horz" wrap="square" lIns="91440" tIns="45720" rIns="91440" bIns="45720" numCol="1" spcCol="0" rtlCol="0" fromWordArt="0" anchor="t" anchorCtr="0" forceAA="0" compatLnSpc="1">
+                          <a:prstTxWarp prst="textNoShape">
+                            <a:avLst/>
+                          </a:prstTxWarp>
+                          <a:noAutofit/>
+                        </wps:bodyPr>
+                      </wps:wsp>
+                      <wps:wsp>
+                        <wps:cNvPr id="31" name="Text Box 20"/>
+                        <wps:cNvSpPr txBox="1"/>
+                        <wps:spPr>
+                          <a:xfrm>
+                            <a:off x="1238249" y="1389674"/>
+                            <a:ext cx="2371726" cy="248625"/>
+                          </a:xfrm>
+                          <a:prstGeom prst="rect">
+                            <a:avLst/>
+                          </a:prstGeom>
+                          <a:solidFill>
+                            <a:schemeClr val="lt1"/>
+                          </a:solidFill>
+                          <a:ln w="6350">
+                            <a:noFill/>
+                          </a:ln>
+                          <a:effectLst/>
+                        </wps:spPr>
+                        <wps:style>
+                          <a:lnRef idx="0">
+                            <a:schemeClr val="accent1"/>
+                          </a:lnRef>
+                          <a:fillRef idx="0">
+                            <a:schemeClr val="accent1"/>
+                          </a:fillRef>
+                          <a:effectRef idx="0">
+                            <a:schemeClr val="accent1"/>
+                          </a:effectRef>
+                          <a:fontRef idx="minor">
+                            <a:schemeClr val="dk1"/>
+                          </a:fontRef>
+                        </wps:style>
+                        <wps:txbx>
+                          <w:txbxContent>
+                            <w:p>
+                              <w:pPr>
+                                <w:pStyle w:val="NormalWeb"/>
+                                <w:spacing w:before="0" w:beforeAutospacing="0" w:after="200" w:afterAutospacing="0" w:line="276" w:lineRule="auto"/>
+                                <w:ind w:left="1123" w:hanging="360"/>
+                                <w:jc w:val="both"/>
+                              </w:pPr>
+                              <w:proofErr w:type="gramStart"/>
+                              <w:r>
+                                <w:rPr>
+                                  <w:rFonts w:eastAsia="Calibri"/>
+                                  <w:sz w:val="22"/>
+                                  <w:szCs w:val="22"/>
+                                  <w:lang w:val="en-US"/>
+                                </w:rPr>
+                                <w:t>3.Demande</w:t>
+                              </w:r>
+                              <w:proofErr w:type="gramEnd"/>
+                              <w:r>
+                                <w:rPr>
+                                  <w:rFonts w:eastAsia="Calibri"/>
+                                  <w:sz w:val="22"/>
+                                  <w:szCs w:val="22"/>
+                                  <w:lang w:val="en-US"/>
+                                </w:rPr>
+                                <w:t xml:space="preserve"> </w:t>
+                              </w:r>
+                              <w:proofErr w:type="spellStart"/>
+                              <w:r>
+                                <w:rPr>
+                                  <w:rFonts w:eastAsia="Calibri"/>
+                                  <w:sz w:val="22"/>
+                                  <w:szCs w:val="22"/>
+                                  <w:lang w:val="en-US"/>
+                                </w:rPr>
+                                <w:t>réception</w:t>
+                              </w:r>
+                              <w:proofErr w:type="spellEnd"/>
+                              <w:r>
+                                <w:rPr>
+                                  <w:rFonts w:eastAsia="Calibri"/>
+                                  <w:sz w:val="22"/>
+                                  <w:szCs w:val="22"/>
+                                  <w:lang w:val="en-US"/>
+                                </w:rPr>
+                                <w:t xml:space="preserve"> </w:t>
+                              </w:r>
+                              <w:proofErr w:type="spellStart"/>
+                              <w:r>
+                                <w:rPr>
+                                  <w:rFonts w:eastAsia="Calibri"/>
+                                  <w:sz w:val="22"/>
+                                  <w:szCs w:val="22"/>
+                                  <w:lang w:val="en-US"/>
+                                </w:rPr>
+                                <w:t>données</w:t>
+                              </w:r>
+                              <w:proofErr w:type="spellEnd"/>
+                            </w:p>
+                          </w:txbxContent>
+                        </wps:txbx>
+                        <wps:bodyPr rot="0" spcFirstLastPara="0" vert="horz" wrap="square" lIns="91440" tIns="45720" rIns="91440" bIns="45720" numCol="1" spcCol="0" rtlCol="0" fromWordArt="0" anchor="t" anchorCtr="0" forceAA="0" compatLnSpc="1">
+                          <a:prstTxWarp prst="textNoShape">
+                            <a:avLst/>
+                          </a:prstTxWarp>
+                          <a:noAutofit/>
+                        </wps:bodyPr>
+                      </wps:wsp>
+                      <wps:wsp>
+                        <wps:cNvPr id="32" name="Text Box 20"/>
+                        <wps:cNvSpPr txBox="1"/>
+                        <wps:spPr>
+                          <a:xfrm>
+                            <a:off x="1247775" y="1751330"/>
+                            <a:ext cx="2371725" cy="248285"/>
+                          </a:xfrm>
+                          <a:prstGeom prst="rect">
+                            <a:avLst/>
+                          </a:prstGeom>
+                          <a:solidFill>
+                            <a:schemeClr val="lt1"/>
+                          </a:solidFill>
+                          <a:ln w="6350">
+                            <a:noFill/>
+                          </a:ln>
+                          <a:effectLst/>
+                        </wps:spPr>
+                        <wps:style>
+                          <a:lnRef idx="0">
+                            <a:schemeClr val="accent1"/>
+                          </a:lnRef>
+                          <a:fillRef idx="0">
+                            <a:schemeClr val="accent1"/>
+                          </a:fillRef>
+                          <a:effectRef idx="0">
+                            <a:schemeClr val="accent1"/>
+                          </a:effectRef>
+                          <a:fontRef idx="minor">
+                            <a:schemeClr val="dk1"/>
+                          </a:fontRef>
+                        </wps:style>
+                        <wps:txbx>
+                          <w:txbxContent>
+                            <w:p>
+                              <w:pPr>
+                                <w:pStyle w:val="NormalWeb"/>
+                                <w:spacing w:before="0" w:beforeAutospacing="0" w:after="200" w:afterAutospacing="0" w:line="276" w:lineRule="auto"/>
+                                <w:ind w:left="1123" w:hanging="360"/>
+                                <w:jc w:val="both"/>
+                              </w:pPr>
+                              <w:proofErr w:type="gramStart"/>
+                              <w:r>
+                                <w:rPr>
+                                  <w:rFonts w:eastAsia="Calibri"/>
+                                  <w:sz w:val="22"/>
+                                  <w:szCs w:val="22"/>
+                                  <w:lang w:val="en-US"/>
+                                </w:rPr>
+                                <w:t>4.Réponse</w:t>
+                              </w:r>
+                              <w:proofErr w:type="gramEnd"/>
+                              <w:r>
+                                <w:rPr>
+                                  <w:rFonts w:eastAsia="Calibri"/>
+                                  <w:sz w:val="22"/>
+                                  <w:szCs w:val="22"/>
+                                  <w:lang w:val="en-US"/>
+                                </w:rPr>
+                                <w:t xml:space="preserve"> du modem : “</w:t>
+                              </w:r>
+                              <w:r>
+                                <w:rPr>
+                                  <w:rFonts w:eastAsia="Calibri"/>
+                                  <w:b/>
+                                  <w:sz w:val="22"/>
+                                  <w:szCs w:val="22"/>
+                                  <w:lang w:val="en-US"/>
+                                </w:rPr>
+                                <w:t>SM</w:t>
+                              </w:r>
+                              <w:r>
+                                <w:rPr>
+                                  <w:rFonts w:eastAsia="Calibri"/>
+                                  <w:sz w:val="22"/>
+                                  <w:szCs w:val="22"/>
+                                  <w:lang w:val="en-US"/>
+                                </w:rPr>
+                                <w:t>”</w:t>
+                              </w:r>
+                            </w:p>
+                          </w:txbxContent>
+                        </wps:txbx>
+                        <wps:bodyPr rot="0" spcFirstLastPara="0" vert="horz" wrap="square" lIns="91440" tIns="45720" rIns="91440" bIns="45720" numCol="1" spcCol="0" rtlCol="0" fromWordArt="0" anchor="t" anchorCtr="0" forceAA="0" compatLnSpc="1">
+                          <a:prstTxWarp prst="textNoShape">
+                            <a:avLst/>
+                          </a:prstTxWarp>
+                          <a:noAutofit/>
+                        </wps:bodyPr>
+                      </wps:wsp>
+                      <wps:wsp>
+                        <wps:cNvPr id="33" name="Text Box 20"/>
+                        <wps:cNvSpPr txBox="1"/>
+                        <wps:spPr>
+                          <a:xfrm>
+                            <a:off x="1266826" y="2180590"/>
+                            <a:ext cx="2371725" cy="248285"/>
+                          </a:xfrm>
+                          <a:prstGeom prst="rect">
+                            <a:avLst/>
+                          </a:prstGeom>
+                          <a:solidFill>
+                            <a:schemeClr val="lt1"/>
+                          </a:solidFill>
+                          <a:ln w="6350">
+                            <a:noFill/>
+                          </a:ln>
+                          <a:effectLst/>
+                        </wps:spPr>
+                        <wps:style>
+                          <a:lnRef idx="0">
+                            <a:schemeClr val="accent1"/>
+                          </a:lnRef>
+                          <a:fillRef idx="0">
+                            <a:schemeClr val="accent1"/>
+                          </a:fillRef>
+                          <a:effectRef idx="0">
+                            <a:schemeClr val="accent1"/>
+                          </a:effectRef>
+                          <a:fontRef idx="minor">
+                            <a:schemeClr val="dk1"/>
+                          </a:fontRef>
+                        </wps:style>
+                        <wps:txbx>
+                          <w:txbxContent>
+                            <w:p>
+                              <w:pPr>
+                                <w:pStyle w:val="NormalWeb"/>
+                                <w:spacing w:before="0" w:beforeAutospacing="0" w:after="200" w:afterAutospacing="0" w:line="276" w:lineRule="auto"/>
+                                <w:ind w:left="1123" w:hanging="360"/>
+                                <w:jc w:val="both"/>
+                              </w:pPr>
+                              <w:proofErr w:type="gramStart"/>
+                              <w:r>
+                                <w:rPr>
+                                  <w:rFonts w:eastAsia="Calibri"/>
+                                  <w:sz w:val="22"/>
+                                  <w:szCs w:val="22"/>
+                                  <w:lang w:val="en-US"/>
+                                </w:rPr>
+                                <w:t>5.Déconnexion</w:t>
+                              </w:r>
+                              <w:proofErr w:type="gramEnd"/>
+                            </w:p>
+                          </w:txbxContent>
+                        </wps:txbx>
+                        <wps:bodyPr rot="0" spcFirstLastPara="0" vert="horz" wrap="square" lIns="91440" tIns="45720" rIns="91440" bIns="45720" numCol="1" spcCol="0" rtlCol="0" fromWordArt="0" anchor="t" anchorCtr="0" forceAA="0" compatLnSpc="1">
+                          <a:prstTxWarp prst="textNoShape">
+                            <a:avLst/>
+                          </a:prstTxWarp>
+                          <a:noAutofit/>
+                        </wps:bodyPr>
+                      </wps:wsp>
+                    </wpc:wpc>
+                  </a:graphicData>
+                </a:graphic>
+              </wp:inline>
+            </w:drawing>
+          </mc:Choice>
+          <mc:Fallback>
+            <w:pict>
+              <v:group id="Canvas 19" o:spid="_x0000_s1034" editas="canvas" style="width:6in;height:252pt;mso-position-horizontal-relative:char;mso-position-vertical-relative:line" coordsize="54864,32004" o:gfxdata="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">
+                <v:shape id="_x0000_s1035" type="#_x0000_t75" style="position:absolute;width:54864;height:32004;visibility:visible;mso-wrap-style:square">
+                  <v:fill o:detectmouseclick="t"/>
+                  <v:path o:connecttype="none"/>
+                </v:shape>
+                <v:rect id="Rectangle 11" o:spid="_x0000_s1036" style="position:absolute;left:2952;top:2190;width:12573;height:3239;visibility:visible;mso-wrap-style:square;v-text-anchor:middle" o:gfxdata="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" fillcolor="white [3201]" strokecolor="#a5c249 [3209]" strokeweight="2pt">
+                  <v:textbox>
+                    <w:txbxContent>
+                      <w:p>
+                        <w:pPr>
+                          <w:jc w:val="left"/>
+                          <w:rPr>
+                            <w:lang w:val="en-US"/>
+                          </w:rPr>
+                        </w:pPr>
+                        <w:proofErr w:type="spellStart"/>
+                        <w:r>
+                          <w:rPr>
+                            <w:lang w:val="en-US"/>
+                          </w:rPr>
+                          <w:t>Plateforme</w:t>
+                        </w:r>
+                        <w:proofErr w:type="spellEnd"/>
+                      </w:p>
+                    </w:txbxContent>
+                  </v:textbox>
+                </v:rect>
+                <v:rect id="Rectangle 12" o:spid="_x0000_s1037" style="position:absolute;left:35623;top:2190;width:14288;height:3239;visibility:visible;mso-wrap-style:square;v-text-anchor:middle" o:gfxdata="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" fillcolor="white [3201]" strokecolor="#0bd0d9 [3206]" strokeweight="2pt">
+                  <v:textbox>
+                    <w:txbxContent>
+                      <w:p>
+                        <w:pPr>
+                          <w:rPr>
+                            <w:lang w:val="en-US"/>
+                          </w:rPr>
+                        </w:pPr>
+                        <w:r>
+                          <w:rPr>
+                            <w:lang w:val="en-US"/>
+                          </w:rPr>
+                          <w:t>Modem SMS</w:t>
+                        </w:r>
+                      </w:p>
+                    </w:txbxContent>
+                  </v:textbox>
+                </v:rect>
+                <v:line id="Straight Connector 13" o:spid="_x0000_s1038" style="position:absolute;visibility:visible;mso-wrap-style:square" from="8477,5429" to="8572,28194" o:connectortype="straight" o:gfxdata="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" strokecolor="#a5c249 [3209]" strokeweight="3pt">
+                  <v:shadow on="t" color="black" opacity="22937f" origin=",.5" offset="0,.63889mm"/>
+                </v:line>
+                <v:line id="Straight Connector 22" o:spid="_x0000_s1039" style="position:absolute;visibility:visible;mso-wrap-style:square" from="42757,5429" to="42852,28187" o:connectortype="straight" o:gfxdata="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" strokecolor="#0bd0d9 [3206]" strokeweight="3pt">
+                  <v:shadow on="t" color="black" opacity="22937f" origin=",.5" offset="0,.63889mm"/>
+                </v:line>
+                <v:shapetype id="_x0000_t32" coordsize="21600,21600" o:spt="32" o:oned="t" path="m,l21600,21600e" filled="f">
+                  <v:path arrowok="t" fillok="f" o:connecttype="none"/>
+                  <o:lock v:ext="edit" shapetype="t"/>
+                </v:shapetype>
+                <v:shape id="Straight Arrow Connector 14" o:spid="_x0000_s1040" type="#_x0000_t32" style="position:absolute;left:8572;top:9810;width:34185;height:96;flip:y;visibility:visible;mso-wrap-style:square" o:connectortype="straight" o:gfxdata="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" strokecolor="#0e68bb [3044]">
+                  <v:stroke endarrow="open"/>
+                </v:shape>
+                <v:shape id="Straight Arrow Connector 15" o:spid="_x0000_s1041" type="#_x0000_t32" style="position:absolute;left:8477;top:13239;width:34280;height:96;flip:y;visibility:visible;mso-wrap-style:square" o:connectortype="straight" o:gfxdata="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" strokecolor="#0e68bb [3044]">
+                  <v:stroke endarrow="open"/>
+                </v:shape>
+                <v:shape id="Straight Arrow Connector 16" o:spid="_x0000_s1042" type="#_x0000_t32" style="position:absolute;left:8477;top:16383;width:34375;height:95;flip:y;visibility:visible;mso-wrap-style:square" o:connectortype="straight" o:gfxdata="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" strokecolor="#0e68bb [3044]">
+                  <v:stroke endarrow="open"/>
+                </v:shape>
+                <v:shape id="Straight Arrow Connector 17" o:spid="_x0000_s1043" type="#_x0000_t32" style="position:absolute;left:8477;top:20002;width:34375;height:0;flip:x;visibility:visible;mso-wrap-style:square" o:connectortype="straight" o:gfxdata="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" strokecolor="#0e68bb [3044]">
+                  <v:stroke endarrow="open"/>
+                </v:shape>
+                <v:shape id="Straight Arrow Connector 18" o:spid="_x0000_s1044" type="#_x0000_t32" style="position:absolute;left:8477;top:24288;width:34280;height:96;flip:y;visibility:visible;mso-wrap-style:square" o:connectortype="straight" o:gfxdata="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" strokecolor="#0e68bb [3044]">
+                  <v:stroke endarrow="open"/>
+                </v:shape>
+                <v:shape id="Text Box 20" o:spid="_x0000_s1045" type="#_x0000_t202" style="position:absolute;left:10096;top:7048;width:23051;height:2191;visibility:visible;mso-wrap-style:square;v-text-anchor:top" o:gfxdata="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" fillcolor="white [3201]" stroked="f" strokeweight=".5pt">
+                  <v:textbox>
+                    <w:txbxContent>
+                      <w:p>
+                        <w:pPr>
+                          <w:pStyle w:val="ListParagraph"/>
+                          <w:ind w:left="1117" w:firstLine="0"/>
+                          <w:rPr>
+                            <w:lang w:val="en-US"/>
+                          </w:rPr>
+                        </w:pPr>
+                        <w:proofErr w:type="gramStart"/>
+                        <w:r>
+                          <w:rPr>
+                            <w:lang w:val="en-US"/>
+                          </w:rPr>
+                          <w:t>1.</w:t>
+                        </w:r>
+                        <w:r>
+                          <w:rPr>
+                            <w:lang w:val="en-US"/>
+                          </w:rPr>
+                          <w:t>Connexion</w:t>
+                        </w:r>
+                        <w:proofErr w:type="gramEnd"/>
+                      </w:p>
+                    </w:txbxContent>
+                  </v:textbox>
+                </v:shape>
+                <v:shape id="Text Box 20" o:spid="_x0000_s1046" type="#_x0000_t202" style="position:absolute;left:14668;top:10674;width:24860;height:2280;visibility:visible;mso-wrap-style:square;v-text-anchor:top" o:gfxdata="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" fillcolor="white [3201]" stroked="f" strokeweight=".5pt">
+                  <v:textbox>
+                    <w:txbxContent>
+                      <w:p>
+                        <w:pPr>
+                          <w:pStyle w:val="NormalWeb"/>
+                          <w:spacing w:before="0" w:beforeAutospacing="0" w:after="200" w:afterAutospacing="0" w:line="276" w:lineRule="auto"/>
+                          <w:ind w:left="763" w:hanging="360"/>
+                          <w:jc w:val="both"/>
+                        </w:pPr>
+                        <w:r>
+                          <w:rPr>
+                            <w:rFonts w:eastAsia="Calibri"/>
+                            <w:sz w:val="22"/>
+                            <w:szCs w:val="22"/>
+                            <w:lang w:val="en-US"/>
+                          </w:rPr>
+                          <w:t xml:space="preserve">2. Envoi </w:t>
+                        </w:r>
+                        <w:proofErr w:type="spellStart"/>
+                        <w:r>
+                          <w:rPr>
+                            <w:rFonts w:eastAsia="Calibri"/>
+                            <w:sz w:val="22"/>
+                            <w:szCs w:val="22"/>
+                            <w:lang w:val="en-US"/>
+                          </w:rPr>
+                          <w:t>commande</w:t>
+                        </w:r>
+                        <w:proofErr w:type="spellEnd"/>
+                        <w:r>
+                          <w:rPr>
+                            <w:rFonts w:eastAsia="Calibri"/>
+                            <w:sz w:val="22"/>
+                            <w:szCs w:val="22"/>
+                            <w:lang w:val="en-US"/>
+                          </w:rPr>
+                          <w:t xml:space="preserve"> “</w:t>
+                        </w:r>
+                        <w:r>
+                          <w:rPr>
+                            <w:rFonts w:eastAsia="Calibri"/>
+                            <w:b/>
+                            <w:sz w:val="22"/>
+                            <w:szCs w:val="22"/>
+                            <w:lang w:val="en-US"/>
+                          </w:rPr>
+                          <w:t>AT+CPMS?</w:t>
+                        </w:r>
+                        <w:r>
+                          <w:rPr>
+                            <w:rFonts w:eastAsia="Calibri"/>
+                            <w:sz w:val="22"/>
+                            <w:szCs w:val="22"/>
+                            <w:lang w:val="en-US"/>
+                          </w:rPr>
+                          <w:t>”</w:t>
+                        </w:r>
+                      </w:p>
+                    </w:txbxContent>
+                  </v:textbox>
+                </v:shape>
+                <v:shape id="Text Box 20" o:spid="_x0000_s1047" type="#_x0000_t202" style="position:absolute;left:12382;top:13896;width:23717;height:2486;visibility:visible;mso-wrap-style:square;v-text-anchor:top" o:gfxdata="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" fillcolor="white [3201]" stroked="f" strokeweight=".5pt">
+                  <v:textbox>
+                    <w:txbxContent>
+                      <w:p>
+                        <w:pPr>
+                          <w:pStyle w:val="NormalWeb"/>
+                          <w:spacing w:before="0" w:beforeAutospacing="0" w:after="200" w:afterAutospacing="0" w:line="276" w:lineRule="auto"/>
+                          <w:ind w:left="1123" w:hanging="360"/>
+                          <w:jc w:val="both"/>
+                        </w:pPr>
+                        <w:proofErr w:type="gramStart"/>
+                        <w:r>
+                          <w:rPr>
+                            <w:rFonts w:eastAsia="Calibri"/>
+                            <w:sz w:val="22"/>
+                            <w:szCs w:val="22"/>
+                            <w:lang w:val="en-US"/>
+                          </w:rPr>
+                          <w:t>3.Demande</w:t>
+                        </w:r>
+                        <w:proofErr w:type="gramEnd"/>
+                        <w:r>
+                          <w:rPr>
+                            <w:rFonts w:eastAsia="Calibri"/>
+                            <w:sz w:val="22"/>
+                            <w:szCs w:val="22"/>
+                            <w:lang w:val="en-US"/>
+                          </w:rPr>
+                          <w:t xml:space="preserve"> </w:t>
+                        </w:r>
+                        <w:proofErr w:type="spellStart"/>
+                        <w:r>
+                          <w:rPr>
+                            <w:rFonts w:eastAsia="Calibri"/>
+                            <w:sz w:val="22"/>
+                            <w:szCs w:val="22"/>
+                            <w:lang w:val="en-US"/>
+                          </w:rPr>
+                          <w:t>réception</w:t>
+                        </w:r>
+                        <w:proofErr w:type="spellEnd"/>
+                        <w:r>
+                          <w:rPr>
+                            <w:rFonts w:eastAsia="Calibri"/>
+                            <w:sz w:val="22"/>
+                            <w:szCs w:val="22"/>
+                            <w:lang w:val="en-US"/>
+                          </w:rPr>
+                          <w:t xml:space="preserve"> </w:t>
+                        </w:r>
+                        <w:proofErr w:type="spellStart"/>
+                        <w:r>
+                          <w:rPr>
+                            <w:rFonts w:eastAsia="Calibri"/>
+                            <w:sz w:val="22"/>
+                            <w:szCs w:val="22"/>
+                            <w:lang w:val="en-US"/>
+                          </w:rPr>
+                          <w:t>données</w:t>
+                        </w:r>
+                        <w:proofErr w:type="spellEnd"/>
+                      </w:p>
+                    </w:txbxContent>
+                  </v:textbox>
+                </v:shape>
+                <v:shape id="Text Box 20" o:spid="_x0000_s1048" type="#_x0000_t202" style="position:absolute;left:12477;top:17513;width:23718;height:2483;visibility:visible;mso-wrap-style:square;v-text-anchor:top" o:gfxdata="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" fillcolor="white [3201]" stroked="f" strokeweight=".5pt">
+                  <v:textbox>
+                    <w:txbxContent>
+                      <w:p>
+                        <w:pPr>
+                          <w:pStyle w:val="NormalWeb"/>
+                          <w:spacing w:before="0" w:beforeAutospacing="0" w:after="200" w:afterAutospacing="0" w:line="276" w:lineRule="auto"/>
+                          <w:ind w:left="1123" w:hanging="360"/>
+                          <w:jc w:val="both"/>
+                        </w:pPr>
+                        <w:proofErr w:type="gramStart"/>
+                        <w:r>
+                          <w:rPr>
+                            <w:rFonts w:eastAsia="Calibri"/>
+                            <w:sz w:val="22"/>
+                            <w:szCs w:val="22"/>
+                            <w:lang w:val="en-US"/>
+                          </w:rPr>
+                          <w:t>4.Réponse</w:t>
+                        </w:r>
+                        <w:proofErr w:type="gramEnd"/>
+                        <w:r>
+                          <w:rPr>
+                            <w:rFonts w:eastAsia="Calibri"/>
+                            <w:sz w:val="22"/>
+                            <w:szCs w:val="22"/>
+                            <w:lang w:val="en-US"/>
+                          </w:rPr>
+                          <w:t xml:space="preserve"> du modem : “</w:t>
+                        </w:r>
+                        <w:r>
+                          <w:rPr>
+                            <w:rFonts w:eastAsia="Calibri"/>
+                            <w:b/>
+                            <w:sz w:val="22"/>
+                            <w:szCs w:val="22"/>
+                            <w:lang w:val="en-US"/>
+                          </w:rPr>
+                          <w:t>SM</w:t>
+                        </w:r>
+                        <w:r>
+                          <w:rPr>
+                            <w:rFonts w:eastAsia="Calibri"/>
+                            <w:sz w:val="22"/>
+                            <w:szCs w:val="22"/>
+                            <w:lang w:val="en-US"/>
+                          </w:rPr>
+                          <w:t>”</w:t>
+                        </w:r>
+                      </w:p>
+                    </w:txbxContent>
+                  </v:textbox>
+                </v:shape>
+                <v:shape id="Text Box 20" o:spid="_x0000_s1049" type="#_x0000_t202" style="position:absolute;left:12668;top:21805;width:23717;height:2483;visibility:visible;mso-wrap-style:square;v-text-anchor:top" o:gfxdata="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" fillcolor="white [3201]" stroked="f" strokeweight=".5pt">
+                  <v:textbox>
+                    <w:txbxContent>
+                      <w:p>
+                        <w:pPr>
+                          <w:pStyle w:val="NormalWeb"/>
+                          <w:spacing w:before="0" w:beforeAutospacing="0" w:after="200" w:afterAutospacing="0" w:line="276" w:lineRule="auto"/>
+                          <w:ind w:left="1123" w:hanging="360"/>
+                          <w:jc w:val="both"/>
+                        </w:pPr>
+                        <w:proofErr w:type="gramStart"/>
+                        <w:r>
+                          <w:rPr>
+                            <w:rFonts w:eastAsia="Calibri"/>
+                            <w:sz w:val="22"/>
+                            <w:szCs w:val="22"/>
+                            <w:lang w:val="en-US"/>
+                          </w:rPr>
+                          <w:t>5.Déconnexion</w:t>
+                        </w:r>
+                        <w:proofErr w:type="gramEnd"/>
+                      </w:p>
+                    </w:txbxContent>
+                  </v:textbox>
+                </v:shape>
+                <w10:anchorlock/>
+              </v:group>
+            </w:pict>
+          </mc:Fallback>
+        </mc:AlternateContent>
+      </w:r>
+    </w:p>
+    <w:p>
+      <w:r>
+        <w:t>« </w:t>
+      </w:r>
+      <w:r>
+        <w:rPr>
+          <w:b/>
+        </w:rPr>
+        <w:t>SM</w:t>
+      </w:r>
+      <w:r>
+        <w:t> » signifie que les messages sont stockés sur la carte SIM du modem.</w:t>
+      </w:r>
+    </w:p>
+    <w:p>
+      <w:pPr>
+        <w:ind w:firstLine="0"/>
+      </w:pPr>
     </w:p>
     <w:p>
       <w:pPr>
         <w:pStyle w:val="Heading3"/>
       </w:pPr>
-      <w:bookmarkStart w:id="35" w:name="_Toc315448372"/>
-      <w:bookmarkStart w:id="36" w:name="_Toc315274583"/>
+      <w:bookmarkStart w:id="37" w:name="_Toc315695233"/>
       <w:r>
         <w:t>Le mode PDU et la librairie ATSMS</w:t>
       </w:r>
-      <w:bookmarkEnd w:id="35"/>
+      <w:bookmarkEnd w:id="37"/>
       <w:r>
         <w:t xml:space="preserve"> </w:t>
       </w:r>
@@ -7876,22 +9715,35 @@
       <w:pPr>
         <w:pStyle w:val="Caption"/>
       </w:pPr>
-      <w:bookmarkStart w:id="37" w:name="_Toc315448338"/>
+      <w:bookmarkStart w:id="38" w:name="_Toc315695250"/>
       <w:r>
         <w:t xml:space="preserve">Figure </w:t>
       </w:r>
-      <w:fldSimple w:instr=" SEQ Figure \* ARABIC ">
-        <w:r>
-          <w:rPr>
-            <w:noProof/>
-          </w:rPr>
-          <w:t>5</w:t>
-        </w:r>
-      </w:fldSimple>
+      <w:r>
+        <w:fldChar w:fldCharType="begin"/>
+      </w:r>
+      <w:r>
+        <w:instrText xml:space="preserve"> SEQ Figure \* ARABIC </w:instrText>
+      </w:r>
+      <w:r>
+        <w:fldChar w:fldCharType="separate"/>
+      </w:r>
+      <w:r>
+        <w:rPr>
+          <w:noProof/>
+        </w:rPr>
+        <w:t>5</w:t>
+      </w:r>
+      <w:r>
+        <w:rPr>
+          <w:noProof/>
+        </w:rPr>
+        <w:fldChar w:fldCharType="end"/>
+      </w:r>
       <w:r>
         <w:t xml:space="preserve"> - Exemple de commande AT : envoi SMS en mode texte</w:t>
       </w:r>
-      <w:bookmarkEnd w:id="37"/>
+      <w:bookmarkEnd w:id="38"/>
     </w:p>
     <w:p>
       <w:r>
@@ -7944,6 +9796,7 @@
         <w:rPr>
           <w:b/>
         </w:rPr>
+        <w:lastRenderedPageBreak/>
         <w:t>AT+CMGS=42&lt;CR&gt;07915892000000F001000B915892214365F7000021493A283D0795C3F33C88FE06CDCB6E32885EC6D341EDF27C1E3E97E72E&lt;Ctrl+z&gt;</w:t>
       </w:r>
     </w:p>
@@ -7951,18 +9804,34 @@
       <w:pPr>
         <w:pStyle w:val="Caption"/>
       </w:pPr>
-      <w:bookmarkStart w:id="38" w:name="_Toc315448339"/>
+      <w:bookmarkStart w:id="39" w:name="_Toc315695251"/>
       <w:r>
         <w:t xml:space="preserve">Figure </w:t>
       </w:r>
-      <w:fldSimple w:instr=" SEQ Figure \* ARABIC ">
-        <w:r>
-          <w:rPr>
-            <w:noProof/>
-          </w:rPr>
-          <w:t>6</w:t>
-        </w:r>
-      </w:fldSimple>
+      <w:r>
+        <w:fldChar w:fldCharType="begin"/>
+      </w:r>
+      <w:r>
+        <w:instrText xml:space="preserve"> SEQ Fig</w:instrText>
+      </w:r>
+      <w:r>
+        <w:instrText xml:space="preserve">ure \* ARABIC </w:instrText>
+      </w:r>
+      <w:r>
+        <w:fldChar w:fldCharType="separate"/>
+      </w:r>
+      <w:r>
+        <w:rPr>
+          <w:noProof/>
+        </w:rPr>
+        <w:t>6</w:t>
+      </w:r>
+      <w:r>
+        <w:rPr>
+          <w:noProof/>
+        </w:rPr>
+        <w:fldChar w:fldCharType="end"/>
+      </w:r>
       <w:r>
         <w:t xml:space="preserve"> </w:t>
       </w:r>
@@ -7972,7 +9841,7 @@
       <w:r>
         <w:t>ode PDU</w:t>
       </w:r>
-      <w:bookmarkEnd w:id="38"/>
+      <w:bookmarkEnd w:id="39"/>
     </w:p>
     <w:p>
       <w:r>
@@ -8022,7 +9891,6 @@
     </w:p>
     <w:p>
       <w:r>
-        <w:lastRenderedPageBreak/>
         <w:t xml:space="preserve">Ainsi, nous avons intégré la librairie </w:t>
       </w:r>
       <w:r>
@@ -8034,7 +9902,7 @@
       <w:r>
         <w:t xml:space="preserve"> à notre projet. Cette librairie est issue d’un projet open source trouvé sur le site </w:t>
       </w:r>
-      <w:hyperlink r:id="rId18" w:history="1">
+      <w:hyperlink r:id="rId21" w:history="1">
         <w:r>
           <w:rPr>
             <w:rStyle w:val="Hyperlink"/>
@@ -8073,12 +9941,12 @@
       <w:pPr>
         <w:pStyle w:val="Heading3"/>
       </w:pPr>
-      <w:bookmarkStart w:id="39" w:name="_Toc315448373"/>
+      <w:bookmarkStart w:id="40" w:name="_Toc315695234"/>
       <w:r>
         <w:t>Le service SMS</w:t>
       </w:r>
       <w:bookmarkEnd w:id="36"/>
-      <w:bookmarkEnd w:id="39"/>
+      <w:bookmarkEnd w:id="40"/>
     </w:p>
     <w:p>
       <w:r>
@@ -8158,6 +10026,7 @@
     </w:p>
     <w:p>
       <w:r>
+        <w:lastRenderedPageBreak/>
         <w:t>Un service ne peut pas se lancer comme un simple programme et doit être installé. Pour le déploiement, il faut donc ajouter au service un programme d’installation</w:t>
       </w:r>
       <w:r>
@@ -8189,21 +10058,17 @@
       <w:pPr>
         <w:pStyle w:val="Heading3"/>
       </w:pPr>
-      <w:bookmarkStart w:id="40" w:name="_Toc315274582"/>
-      <w:bookmarkStart w:id="41" w:name="_Toc315448374"/>
+      <w:bookmarkStart w:id="41" w:name="_Toc315274582"/>
+      <w:bookmarkStart w:id="42" w:name="_Toc315695235"/>
       <w:r>
         <w:t>La base de données</w:t>
       </w:r>
-      <w:bookmarkEnd w:id="40"/>
       <w:bookmarkEnd w:id="41"/>
-    </w:p>
-    <w:p>
-      <w:r>
-        <w:t xml:space="preserve">Nous avons installé la base de données sur le PC nous servant de serveur dans notre salle de projet. En effet, il fallait que celle-ci soit toujours accessible, même lorsque nous n’étions pas dans la salle. La configuration de SQL Server a pris un peu de temps, notamment pour le mode d’authentification. SQL Server propose par défaut de s’identifier avec la session Windows, mais cela </w:t>
-      </w:r>
-      <w:r>
-        <w:lastRenderedPageBreak/>
-        <w:t>ne permet pas un accès à distance. Il a donc fallut paramétrer un compte SQL Server pour s’identifier à distance, à la place du compte Windows par défaut.</w:t>
+      <w:bookmarkEnd w:id="42"/>
+    </w:p>
+    <w:p>
+      <w:r>
+        <w:t>Nous avons installé la base de données sur le PC nous servant de serveur dans notre salle de projet. En effet, il fallait que celle-ci soit toujours accessible, même lorsque nous n’étions pas dans la salle. La configuration de SQL Server a pris un peu de temps, notamment pour le mode d’authentification. SQL Server propose par défaut de s’identifier avec la session Windows, mais cela ne permet pas un accès à distance. Il a donc fallut paramétrer un compte SQL Server pour s’identifier à distance, à la place du compte Windows par défaut.</w:t>
       </w:r>
     </w:p>
     <w:p>
@@ -8245,7 +10110,7 @@
                     <pic:cNvPicPr/>
                   </pic:nvPicPr>
                   <pic:blipFill rotWithShape="1">
-                    <a:blip r:embed="rId19"/>
+                    <a:blip r:embed="rId22"/>
                     <a:srcRect b="4412"/>
                     <a:stretch/>
                   </pic:blipFill>
@@ -8277,22 +10142,35 @@
       <w:pPr>
         <w:pStyle w:val="Caption"/>
       </w:pPr>
-      <w:bookmarkStart w:id="42" w:name="_Toc315448340"/>
+      <w:bookmarkStart w:id="43" w:name="_Toc315695252"/>
       <w:r>
         <w:t xml:space="preserve">Figure </w:t>
       </w:r>
-      <w:fldSimple w:instr=" SEQ Figure \* ARABIC ">
-        <w:r>
-          <w:rPr>
-            <w:noProof/>
-          </w:rPr>
-          <w:t>7</w:t>
-        </w:r>
-      </w:fldSimple>
+      <w:r>
+        <w:fldChar w:fldCharType="begin"/>
+      </w:r>
+      <w:r>
+        <w:instrText xml:space="preserve"> SEQ Figure \* ARABIC </w:instrText>
+      </w:r>
+      <w:r>
+        <w:fldChar w:fldCharType="separate"/>
+      </w:r>
+      <w:r>
+        <w:rPr>
+          <w:noProof/>
+        </w:rPr>
+        <w:t>7</w:t>
+      </w:r>
+      <w:r>
+        <w:rPr>
+          <w:noProof/>
+        </w:rPr>
+        <w:fldChar w:fldCharType="end"/>
+      </w:r>
       <w:r>
         <w:t xml:space="preserve"> - SQL Server Management Studio : Structure de la table Message</w:t>
       </w:r>
-      <w:bookmarkEnd w:id="42"/>
+      <w:bookmarkEnd w:id="43"/>
     </w:p>
     <w:p>
       <w:r>
@@ -8327,6 +10205,7 @@
           <w:noProof/>
           <w:lang w:val="fr-FR" w:eastAsia="fr-FR"/>
         </w:rPr>
+        <w:lastRenderedPageBreak/>
         <w:drawing>
           <wp:inline distT="0" distB="0" distL="0" distR="0" wp14:anchorId="48975280" wp14:editId="7044E1EC">
             <wp:extent cx="4733925" cy="598986"/>
@@ -8343,7 +10222,7 @@
                     <pic:cNvPicPr/>
                   </pic:nvPicPr>
                   <pic:blipFill rotWithShape="1">
-                    <a:blip r:embed="rId20"/>
+                    <a:blip r:embed="rId23"/>
                     <a:srcRect l="13228" t="45000" r="46261" b="45882"/>
                     <a:stretch/>
                   </pic:blipFill>
@@ -8375,22 +10254,35 @@
       <w:pPr>
         <w:pStyle w:val="Caption"/>
       </w:pPr>
-      <w:bookmarkStart w:id="43" w:name="_Toc315448341"/>
+      <w:bookmarkStart w:id="44" w:name="_Toc315695253"/>
       <w:r>
         <w:t xml:space="preserve">Figure </w:t>
       </w:r>
-      <w:fldSimple w:instr=" SEQ Figure \* ARABIC ">
-        <w:r>
-          <w:rPr>
-            <w:noProof/>
-          </w:rPr>
-          <w:t>8</w:t>
-        </w:r>
-      </w:fldSimple>
+      <w:r>
+        <w:fldChar w:fldCharType="begin"/>
+      </w:r>
+      <w:r>
+        <w:instrText xml:space="preserve"> SEQ Figure \* ARABIC </w:instrText>
+      </w:r>
+      <w:r>
+        <w:fldChar w:fldCharType="separate"/>
+      </w:r>
+      <w:r>
+        <w:rPr>
+          <w:noProof/>
+        </w:rPr>
+        <w:t>8</w:t>
+      </w:r>
+      <w:r>
+        <w:rPr>
+          <w:noProof/>
+        </w:rPr>
+        <w:fldChar w:fldCharType="end"/>
+      </w:r>
       <w:r>
         <w:t xml:space="preserve"> - Requête LINQ : SMS en attente d'accusé</w:t>
       </w:r>
-      <w:bookmarkEnd w:id="43"/>
+      <w:bookmarkEnd w:id="44"/>
     </w:p>
     <w:p>
       <w:r>
@@ -8401,35 +10293,314 @@
       <w:pPr>
         <w:pStyle w:val="Heading3"/>
       </w:pPr>
-      <w:bookmarkStart w:id="44" w:name="_Toc315274584"/>
-      <w:bookmarkStart w:id="45" w:name="_Toc315448375"/>
+      <w:bookmarkStart w:id="45" w:name="_Toc315274584"/>
+      <w:bookmarkStart w:id="46" w:name="_Toc315695236"/>
       <w:r>
         <w:t>L’interface graphique</w:t>
       </w:r>
-      <w:bookmarkEnd w:id="44"/>
       <w:bookmarkEnd w:id="45"/>
-    </w:p>
-    <w:p>
+      <w:bookmarkEnd w:id="46"/>
+    </w:p>
+    <w:p>
+      <w:r>
+        <w:t>L’interface graphique doit permettre aux utilisateurs humains de la plateforme d’envoyer et de consulter des SMS. Elle communique avec le service SMS par l’intermédiaire de la base de données .Cette interface est sous forme d’un site web et se décompose en trois sous-interface : l’envoi des SMS, la consultation de la boîte d’envoi et la consultation des messages reç</w:t>
+      </w:r>
+      <w:r>
+        <w:t>u</w:t>
+      </w:r>
+      <w:r>
+        <w:t>s.</w:t>
+      </w:r>
+    </w:p>
+    <w:p/>
+    <w:p>
+      <w:pPr>
+        <w:pStyle w:val="Heading4"/>
+      </w:pPr>
+      <w:r>
+        <w:t>L’envoi de SMS</w:t>
+      </w:r>
+    </w:p>
+    <w:p/>
+    <w:p>
+      <w:r>
+        <w:t>L’interface d’envoi de SMS contient un formulaire permettant d’envoyer un message en lui remplissant simplement un formulaire.</w:t>
+      </w:r>
+    </w:p>
+    <w:p>
+      <w:r>
+        <w:t xml:space="preserve">La </w:t>
+      </w:r>
       <w:r>
         <w:rPr>
           <w:b/>
-          <w:color w:val="A5C249" w:themeColor="accent6"/>
-        </w:rPr>
-        <w:t>Guillaume</w:t>
+        </w:rPr>
+        <w:t>date de validité</w:t>
+      </w:r>
+      <w:r>
+        <w:t xml:space="preserve"> correspond à la période durant laquelle le message reste valide. Le destinataire ne reçoit pas le message dont la durée de validité est expirée. </w:t>
+      </w:r>
+    </w:p>
+    <w:p>
+      <w:pPr>
+        <w:rPr>
+          <w:b/>
+        </w:rPr>
+      </w:pPr>
+      <w:r>
+        <w:t xml:space="preserve">Il est également possible d’envoyer directement une </w:t>
+      </w:r>
+      <w:r>
+        <w:rPr>
+          <w:b/>
+        </w:rPr>
+        <w:t>trame PDU</w:t>
+      </w:r>
+      <w:r>
+        <w:t>.</w:t>
+      </w:r>
+    </w:p>
+    <w:p>
+      <w:r>
+        <w:rPr>
+          <w:noProof/>
+          <w:lang w:eastAsia="fr-FR"/>
+        </w:rPr>
+        <w:drawing>
+          <wp:inline distT="0" distB="0" distL="0" distR="0" wp14:anchorId="2CCAAB08" wp14:editId="76101929">
+            <wp:extent cx="6038850" cy="2437790"/>
+            <wp:effectExtent l="0" t="0" r="0" b="635"/>
+            <wp:docPr id="21" name="Picture 21"/>
+            <wp:cNvGraphicFramePr>
+              <a:graphicFrameLocks xmlns:a="http://schemas.openxmlformats.org/drawingml/2006/main" noChangeAspect="1"/>
+            </wp:cNvGraphicFramePr>
+            <a:graphic xmlns:a="http://schemas.openxmlformats.org/drawingml/2006/main">
+              <a:graphicData uri="http://schemas.openxmlformats.org/drawingml/2006/picture">
+                <pic:pic xmlns:pic="http://schemas.openxmlformats.org/drawingml/2006/picture">
+                  <pic:nvPicPr>
+                    <pic:cNvPr id="0" name=""/>
+                    <pic:cNvPicPr/>
+                  </pic:nvPicPr>
+                  <pic:blipFill rotWithShape="1">
+                    <a:blip r:embed="rId24"/>
+                    <a:srcRect l="57320" t="35050" b="11341"/>
+                    <a:stretch/>
+                  </pic:blipFill>
+                  <pic:spPr bwMode="auto">
+                    <a:xfrm>
+                      <a:off x="0" y="0"/>
+                      <a:ext cx="6053482" cy="2443697"/>
+                    </a:xfrm>
+                    <a:prstGeom prst="rect">
+                      <a:avLst/>
+                    </a:prstGeom>
+                    <a:ln>
+                      <a:noFill/>
+                    </a:ln>
+                    <a:extLst>
+                      <a:ext uri="{53640926-AAD7-44D8-BBD7-CCE9431645EC}">
+                        <a14:shadowObscured xmlns:a14="http://schemas.microsoft.com/office/drawing/2010/main"/>
+                      </a:ext>
+                    </a:extLst>
+                  </pic:spPr>
+                </pic:pic>
+              </a:graphicData>
+            </a:graphic>
+          </wp:inline>
+        </w:drawing>
+      </w:r>
+    </w:p>
+    <w:p>
+      <w:r>
+        <w:t>Lorsque l’utilisateur clique sur le bouton « </w:t>
+      </w:r>
+      <w:r>
+        <w:rPr>
+          <w:b/>
+        </w:rPr>
+        <w:t>Envoyer </w:t>
+      </w:r>
+      <w:r>
+        <w:t xml:space="preserve">», les informations du message à envoyer sont sauvegardées dans la base de données. Le service SMS, qui consulte régulièrement cette même source de données, créé une chaîne </w:t>
+      </w:r>
+      <w:r>
+        <w:rPr>
+          <w:b/>
+        </w:rPr>
+        <w:t>PDU</w:t>
+      </w:r>
+      <w:r>
+        <w:t xml:space="preserve"> d’après les informations sauvegardées en base de données puis envoie une commande AT au modem afin d’envoyer le SMS.</w:t>
+      </w:r>
+    </w:p>
+    <w:p>
+      <w:pPr>
+        <w:pStyle w:val="Heading4"/>
+      </w:pPr>
+      <w:r>
+        <w:t>La boîte d’envoi</w:t>
+      </w:r>
+    </w:p>
+    <w:p/>
+    <w:p>
+      <w:r>
+        <w:lastRenderedPageBreak/>
+        <w:t xml:space="preserve">La boîte d’envoi permet de consulter les messages envoyés et leur statut. Ainsi, l’utilisateur peut connaître l’état des SMS, c’est-à-dire s’ils ont été envoyés ou s’ils ont été accusés. </w:t>
+      </w:r>
+    </w:p>
+    <w:p>
+      <w:r>
+        <w:rPr>
+          <w:noProof/>
+          <w:lang w:eastAsia="fr-FR"/>
+        </w:rPr>
+        <w:drawing>
+          <wp:inline distT="0" distB="0" distL="0" distR="0" wp14:anchorId="62A23021" wp14:editId="031D53F5">
+            <wp:extent cx="5476875" cy="3016923"/>
+            <wp:effectExtent l="0" t="0" r="0" b="0"/>
+            <wp:docPr id="23" name="Picture 23"/>
+            <wp:cNvGraphicFramePr>
+              <a:graphicFrameLocks xmlns:a="http://schemas.openxmlformats.org/drawingml/2006/main" noChangeAspect="1"/>
+            </wp:cNvGraphicFramePr>
+            <a:graphic xmlns:a="http://schemas.openxmlformats.org/drawingml/2006/main">
+              <a:graphicData uri="http://schemas.openxmlformats.org/drawingml/2006/picture">
+                <pic:pic xmlns:pic="http://schemas.openxmlformats.org/drawingml/2006/picture">
+                  <pic:nvPicPr>
+                    <pic:cNvPr id="0" name=""/>
+                    <pic:cNvPicPr/>
+                  </pic:nvPicPr>
+                  <pic:blipFill rotWithShape="1">
+                    <a:blip r:embed="rId25"/>
+                    <a:srcRect l="58812" t="28350" r="2091" b="4639"/>
+                    <a:stretch/>
+                  </pic:blipFill>
+                  <pic:spPr bwMode="auto">
+                    <a:xfrm>
+                      <a:off x="0" y="0"/>
+                      <a:ext cx="5489299" cy="3023767"/>
+                    </a:xfrm>
+                    <a:prstGeom prst="rect">
+                      <a:avLst/>
+                    </a:prstGeom>
+                    <a:ln>
+                      <a:noFill/>
+                    </a:ln>
+                    <a:extLst>
+                      <a:ext uri="{53640926-AAD7-44D8-BBD7-CCE9431645EC}">
+                        <a14:shadowObscured xmlns:a14="http://schemas.microsoft.com/office/drawing/2010/main"/>
+                      </a:ext>
+                    </a:extLst>
+                  </pic:spPr>
+                </pic:pic>
+              </a:graphicData>
+            </a:graphic>
+          </wp:inline>
+        </w:drawing>
+      </w:r>
+    </w:p>
+    <w:p>
+      <w:r>
+        <w:t>La barre de recherche permet de filtrer les messages selon le destinataire, le contenu du message, la date d’envoi ou le statut du SMS. Les informations de cette interface et les résultats de la recherche sont directement issue de la base de données.</w:t>
+      </w:r>
+    </w:p>
+    <w:p>
+      <w:r>
+        <w:t>Le tableau contenant les messages se recharge automatiquement toutes les minutes afin de s’assurer que les données présentées aux utilisateurs soient à jour.</w:t>
+      </w:r>
+    </w:p>
+    <w:p>
+      <w:pPr>
+        <w:pStyle w:val="Heading4"/>
+      </w:pPr>
+      <w:r>
+        <w:t>La boîte de réception</w:t>
+      </w:r>
+    </w:p>
+    <w:p/>
+    <w:p>
+      <w:r>
+        <w:t>La boîte de réception permet de consulter les messages reç</w:t>
+      </w:r>
+      <w:r>
+        <w:t>u</w:t>
+      </w:r>
+      <w:r>
+        <w:t>s par le service SMS en effectuant une lecture dans la base de données.</w:t>
+      </w:r>
+    </w:p>
+    <w:p>
+      <w:r>
+        <w:rPr>
+          <w:noProof/>
+          <w:lang w:eastAsia="fr-FR"/>
+        </w:rPr>
+        <w:drawing>
+          <wp:inline distT="0" distB="0" distL="0" distR="0" wp14:anchorId="172A9C0C" wp14:editId="58B13B1F">
+            <wp:extent cx="5476875" cy="2679673"/>
+            <wp:effectExtent l="0" t="0" r="0" b="6985"/>
+            <wp:docPr id="24" name="Picture 24"/>
+            <wp:cNvGraphicFramePr>
+              <a:graphicFrameLocks xmlns:a="http://schemas.openxmlformats.org/drawingml/2006/main" noChangeAspect="1"/>
+            </wp:cNvGraphicFramePr>
+            <a:graphic xmlns:a="http://schemas.openxmlformats.org/drawingml/2006/main">
+              <a:graphicData uri="http://schemas.openxmlformats.org/drawingml/2006/picture">
+                <pic:pic xmlns:pic="http://schemas.openxmlformats.org/drawingml/2006/picture">
+                  <pic:nvPicPr>
+                    <pic:cNvPr id="0" name=""/>
+                    <pic:cNvPicPr/>
+                  </pic:nvPicPr>
+                  <pic:blipFill rotWithShape="1">
+                    <a:blip r:embed="rId26"/>
+                    <a:srcRect l="58976" t="33506" r="2423" b="7730"/>
+                    <a:stretch/>
+                  </pic:blipFill>
+                  <pic:spPr bwMode="auto">
+                    <a:xfrm>
+                      <a:off x="0" y="0"/>
+                      <a:ext cx="5487519" cy="2684881"/>
+                    </a:xfrm>
+                    <a:prstGeom prst="rect">
+                      <a:avLst/>
+                    </a:prstGeom>
+                    <a:ln>
+                      <a:noFill/>
+                    </a:ln>
+                    <a:extLst>
+                      <a:ext uri="{53640926-AAD7-44D8-BBD7-CCE9431645EC}">
+                        <a14:shadowObscured xmlns:a14="http://schemas.microsoft.com/office/drawing/2010/main"/>
+                      </a:ext>
+                    </a:extLst>
+                  </pic:spPr>
+                </pic:pic>
+              </a:graphicData>
+            </a:graphic>
+          </wp:inline>
+        </w:drawing>
+      </w:r>
+    </w:p>
+    <w:p>
+      <w:r>
+        <w:lastRenderedPageBreak/>
+        <w:t>L’utilisateur a la possibilité de supprimer des messages et de répondre à l’émetteur.</w:t>
+      </w:r>
+    </w:p>
+    <w:p>
+      <w:r>
+        <w:t>Tout comme l’interface de consultation des messages envoyés, une barre de recherche permet de filtrer les messages et un système de rafraîchissement automatique du tableau contenant les messages ont été implémentés.</w:t>
       </w:r>
     </w:p>
     <w:p>
       <w:pPr>
         <w:pStyle w:val="Heading2"/>
       </w:pPr>
-      <w:bookmarkStart w:id="46" w:name="_Toc315448376"/>
+      <w:bookmarkStart w:id="47" w:name="_Toc315695237"/>
       <w:r>
         <w:t>Test</w:t>
       </w:r>
       <w:r>
         <w:t>s</w:t>
       </w:r>
-      <w:bookmarkEnd w:id="46"/>
+      <w:bookmarkEnd w:id="47"/>
     </w:p>
     <w:p>
       <w:r>
@@ -8444,104 +10615,93 @@
     </w:p>
     <w:p>
       <w:r>
+        <w:t>Ensuite, nous vérifions que les différentes fonctions s’intégraient bien ensemble avec les tests d’intégration</w:t>
+      </w:r>
+      <w:r>
+        <w:t xml:space="preserve"> et de non régression.</w:t>
+      </w:r>
+    </w:p>
+    <w:p>
+      <w:r>
+        <w:t>Nous avons également fait d’important</w:t>
+      </w:r>
+      <w:r>
+        <w:t>s</w:t>
+      </w:r>
+      <w:r>
+        <w:t xml:space="preserve"> tests de fia</w:t>
+      </w:r>
+      <w:r>
+        <w:t>bilité et d’efficacité sur le service et le modem. En effet, le service est amené à devoir s’exécut</w:t>
+      </w:r>
+      <w:r>
+        <w:t>er</w:t>
+      </w:r>
+      <w:r>
+        <w:t xml:space="preserve"> sur de longues durées sans utilisateur pour intervenir en cas de problème. </w:t>
+      </w:r>
+      <w:r>
+        <w:t>Il faut donc que le service ne s’arrête pas inopinément pour une raison ou une autre, et doit redémarrer en cas de problème.</w:t>
+      </w:r>
+      <w:r>
+        <w:t xml:space="preserve"> Nous avons donc laissé le script s’exécuter des jours durant, ce qui nous a permis de mettre en évidence un problème récurrent : la communication entre la base de données est régulièrement rompue. Nous avons donc mis en place un système relançant automatiquement la connexion et reprenant l’opération qui était en cours quand le problème est survenu. </w:t>
+      </w:r>
+    </w:p>
+    <w:p>
+      <w:r>
+        <w:t>Nous avons réutilisé ce système de reprise sur erreurs pour tous les problèmes plus rares liés au réseau, comme les réponses incomplètes que renvoient parfois le modem.</w:t>
+      </w:r>
+    </w:p>
+    <w:p>
+      <w:r>
+        <w:t>Nous avons également voulu tester la capacité du modem à traiter de nombreux messages en même temps, que ce soit en réception ou en envoi, avec ou sans accusés de réception. C’est ainsi que nous avons mis en évidence les limites du modem, développées dans la partie 5.5.</w:t>
+      </w:r>
+    </w:p>
+    <w:p>
+      <w:r>
+        <w:t xml:space="preserve">Nous avons également testé longuement l’interface graphique et les algorithmes liés. Par exemple, en vérifiant le comportement de l’application lorsque l’utilisateur rentre des données aberrantes (numéro de téléphone contenant des lettres, </w:t>
+      </w:r>
+      <w:proofErr w:type="gramStart"/>
+      <w:r>
+        <w:t>durée</w:t>
+      </w:r>
+      <w:proofErr w:type="gramEnd"/>
+      <w:r>
+        <w:t xml:space="preserve"> de validité négative, etc.).</w:t>
+      </w:r>
+    </w:p>
+    <w:p>
+      <w:pPr>
+        <w:pStyle w:val="Heading2"/>
+      </w:pPr>
+      <w:bookmarkStart w:id="48" w:name="_Toc315695238"/>
+      <w:r>
+        <w:t>Limites</w:t>
+      </w:r>
+      <w:bookmarkEnd w:id="48"/>
+    </w:p>
+    <w:p>
+      <w:r>
+        <w:t xml:space="preserve">Cette solution, telle que nous l’avons conçu selon les demandes du client et les contraintes matérielles, possède cependant certaines limites. </w:t>
+      </w:r>
+    </w:p>
+    <w:p>
+      <w:r>
+        <w:t>La première concerne l’interface. Celle-ci ne possède en effet aucun système de session et est donc mono-utilisateur. Si cette interface est amenée à être utilisée par plusieurs personnes, il serait alors indispensable de mettre en place un tel système, en n’affichant que les messages destinées et envoyées à ou par une certaine personne.</w:t>
+      </w:r>
+    </w:p>
+    <w:p>
+      <w:r>
+        <w:t>La seconde limite se situe au niveau du modem, qui n’est pas toujours capable de gérer correctement une importante quantité de messages. Il arrive régulièrement que certains messages soient envoyés en double, ou même jamais transmis au destinataire. Mais les problèmes les plus récurrents concernent les accusés de réception, qui n’arrivent que rarement lorsqu’ils sont nombreux à être attendus.</w:t>
+      </w:r>
+    </w:p>
+    <w:p>
+      <w:pPr>
+        <w:pStyle w:val="Heading2"/>
+      </w:pPr>
+      <w:bookmarkStart w:id="49" w:name="_Toc315695239"/>
+      <w:r>
         <w:lastRenderedPageBreak/>
-        <w:t>Ensuite, nous vérifions que les différentes fonctions s’intégraient bien ensemble avec les tests d’intégration</w:t>
-      </w:r>
-      <w:r>
-        <w:t xml:space="preserve"> et de non régression.</w:t>
-      </w:r>
-    </w:p>
-    <w:p>
-      <w:r>
-        <w:t>Nous avons également fait d’important</w:t>
-      </w:r>
-      <w:r>
-        <w:t>s</w:t>
-      </w:r>
-      <w:r>
-        <w:t xml:space="preserve"> tests de fia</w:t>
-      </w:r>
-      <w:r>
-        <w:t>bilité et d’efficacité sur le service et le modem. En effet, le service est amené à devoir s’exécut</w:t>
-      </w:r>
-      <w:r>
-        <w:t>er</w:t>
-      </w:r>
-      <w:r>
-        <w:t xml:space="preserve"> sur de longues durées sans utilisateur pour intervenir en cas de problème. </w:t>
-      </w:r>
-      <w:r>
-        <w:t>Il faut donc que le service ne s’arrête pas inopinément pour une raison ou une autre, et doit redémarrer en cas de problème.</w:t>
-      </w:r>
-      <w:r>
-        <w:t xml:space="preserve"> Nous avons donc laissé le script s’exécuter des jours durant, ce qui nous a permis de mettre en évidence un problème récurrent : la communication entre la base de données est régulièrement rompue. Nous avons donc mis en place un système relançant automatiquement la connexion et reprenant l’opération qui était en cours quand le problème est survenu. </w:t>
-      </w:r>
-    </w:p>
-    <w:p>
-      <w:r>
-        <w:t>Nous avons réutilisé ce système de reprise sur erreurs pour tous les problèmes plus rares liés au réseau, comme les réponses incomplètes que renvoient parfois le modem.</w:t>
-      </w:r>
-    </w:p>
-    <w:p>
-      <w:r>
-        <w:t>Nous avons également voulu tester la capacité du modem à traiter de nombreux messages en même temps, que ce soit en réception ou en envoi, avec ou sans accusés de réception. C’est ainsi que nous avons mis en évidence les limites du modem, développées dans la partie 5.5.</w:t>
-      </w:r>
-    </w:p>
-    <w:p>
-      <w:bookmarkStart w:id="47" w:name="_Toc315448377"/>
-      <w:r>
-        <w:t xml:space="preserve">Nous avons également </w:t>
-      </w:r>
-      <w:r>
-        <w:t>testé</w:t>
-      </w:r>
-      <w:r>
-        <w:t xml:space="preserve"> longuement l’interface graphique et les algorithm</w:t>
-      </w:r>
-      <w:r>
-        <w:t xml:space="preserve">es liés. Par exemple, en vérifiant le comportement de l’application lorsque l’utilisateur rentre des données aberrantes (numéro de téléphone contenant des lettres, </w:t>
-      </w:r>
-      <w:proofErr w:type="gramStart"/>
-      <w:r>
-        <w:t>durée</w:t>
-      </w:r>
-      <w:proofErr w:type="gramEnd"/>
-      <w:r>
-        <w:t xml:space="preserve"> de validité négative, etc.).</w:t>
-      </w:r>
-    </w:p>
-    <w:p>
-      <w:pPr>
-        <w:pStyle w:val="Heading2"/>
-      </w:pPr>
-      <w:r>
-        <w:t>Limites</w:t>
-      </w:r>
-      <w:bookmarkEnd w:id="47"/>
-    </w:p>
-    <w:p>
-      <w:r>
-        <w:t xml:space="preserve">Cette solution, telle que nous l’avons conçu selon les demandes du client et les contraintes matérielles, possède cependant certaines limites. </w:t>
-      </w:r>
-    </w:p>
-    <w:p>
-      <w:r>
-        <w:t>La première concerne l’interface. Celle-ci ne possède en effet aucun système de session et est donc mono-utilisateur. Si cette interface est amenée à être utilisée par plusieurs personnes, il serait alors indispensable de mettre en place un tel système, en n’affichant que les messages destinées et envoyées à ou par une certaine personne.</w:t>
-      </w:r>
-    </w:p>
-    <w:p>
-      <w:r>
-        <w:t>La seconde limite se situe au niveau du modem, qui n’est pas toujours capable de gérer correctement une importante quantité de messages. Il arrive régulièrement que certains messages soient envoyés en double, ou même jamais transmis au destinataire. Mais les problèmes les plus récurrents concernent les accusés de réception, qui n’arrivent que rarement lorsqu’ils sont nombreux à être attendus.</w:t>
-      </w:r>
-      <w:bookmarkStart w:id="48" w:name="_GoBack"/>
-      <w:bookmarkEnd w:id="48"/>
-    </w:p>
-    <w:p>
-      <w:pPr>
-        <w:pStyle w:val="Heading2"/>
-      </w:pPr>
-      <w:bookmarkStart w:id="49" w:name="_Toc315448378"/>
-      <w:r>
         <w:t>Améliorations possibles</w:t>
       </w:r>
       <w:bookmarkEnd w:id="49"/>
@@ -8616,7 +10776,7 @@
       <w:pPr>
         <w:pStyle w:val="Heading1"/>
       </w:pPr>
-      <w:bookmarkStart w:id="50" w:name="_Toc315448379"/>
+      <w:bookmarkStart w:id="50" w:name="_Toc315695240"/>
       <w:r>
         <w:lastRenderedPageBreak/>
         <w:t>Difficultés rencontrées</w:t>
@@ -8643,7 +10803,7 @@
       <w:pPr>
         <w:pStyle w:val="Heading1"/>
       </w:pPr>
-      <w:bookmarkStart w:id="51" w:name="_Toc315448380"/>
+      <w:bookmarkStart w:id="51" w:name="_Toc315695241"/>
       <w:r>
         <w:lastRenderedPageBreak/>
         <w:t>Conclusion</w:t>
@@ -8667,7 +10827,7 @@
           <w:numId w:val="0"/>
         </w:numPr>
       </w:pPr>
-      <w:bookmarkStart w:id="52" w:name="_Toc315448381"/>
+      <w:bookmarkStart w:id="52" w:name="_Toc315695242"/>
       <w:r>
         <w:lastRenderedPageBreak/>
         <w:t>Glossaire</w:t>
@@ -8699,7 +10859,7 @@
           <w:numId w:val="0"/>
         </w:numPr>
       </w:pPr>
-      <w:bookmarkStart w:id="53" w:name="_Toc315448382"/>
+      <w:bookmarkStart w:id="53" w:name="_Toc315695243"/>
       <w:r>
         <w:lastRenderedPageBreak/>
         <w:t>Annexes</w:t>
@@ -8731,7 +10891,7 @@
         </w:numPr>
         <w:ind w:left="432" w:hanging="432"/>
       </w:pPr>
-      <w:bookmarkStart w:id="54" w:name="_Toc315448383"/>
+      <w:bookmarkStart w:id="54" w:name="_Toc315695244"/>
       <w:r>
         <w:lastRenderedPageBreak/>
         <w:t>Résumé</w:t>
@@ -8748,7 +10908,7 @@
         </w:numPr>
         <w:ind w:left="432" w:hanging="432"/>
       </w:pPr>
-      <w:bookmarkStart w:id="55" w:name="_Toc315448384"/>
+      <w:bookmarkStart w:id="55" w:name="_Toc315695245"/>
       <w:proofErr w:type="spellStart"/>
       <w:r>
         <w:t>Summary</w:t>
@@ -8757,8 +10917,8 @@
       <w:proofErr w:type="spellEnd"/>
     </w:p>
     <w:sectPr>
-      <w:headerReference w:type="default" r:id="rId21"/>
-      <w:footerReference w:type="default" r:id="rId22"/>
+      <w:headerReference w:type="default" r:id="rId27"/>
+      <w:footerReference w:type="default" r:id="rId28"/>
       <w:pgSz w:w="11906" w:h="16838"/>
       <w:pgMar w:top="1417" w:right="1417" w:bottom="1417" w:left="1417" w:header="708" w:footer="708" w:gutter="0"/>
       <w:pgNumType w:start="0"/>
@@ -8829,7 +10989,7 @@
           <w:rPr>
             <w:noProof/>
           </w:rPr>
-          <w:t>19</w:t>
+          <w:t>4</w:t>
         </w:r>
         <w:r>
           <w:rPr>
@@ -9651,6 +11811,119 @@
     </w:lvl>
   </w:abstractNum>
   <w:abstractNum w:abstractNumId="15">
+    <w:nsid w:val="6BB54361"/>
+    <w:multiLevelType w:val="hybridMultilevel"/>
+    <w:tmpl w:val="3CCCE8F8"/>
+    <w:lvl w:ilvl="0" w:tplc="040C000B">
+      <w:start w:val="1"/>
+      <w:numFmt w:val="bullet"/>
+      <w:lvlText w:val=""/>
+      <w:lvlJc w:val="left"/>
+      <w:pPr>
+        <w:ind w:left="1215" w:hanging="360"/>
+      </w:pPr>
+      <w:rPr>
+        <w:rFonts w:ascii="Wingdings" w:hAnsi="Wingdings" w:hint="default"/>
+      </w:rPr>
+    </w:lvl>
+    <w:lvl w:ilvl="1" w:tplc="040C0003" w:tentative="1">
+      <w:start w:val="1"/>
+      <w:numFmt w:val="bullet"/>
+      <w:lvlText w:val="o"/>
+      <w:lvlJc w:val="left"/>
+      <w:pPr>
+        <w:ind w:left="1935" w:hanging="360"/>
+      </w:pPr>
+      <w:rPr>
+        <w:rFonts w:ascii="Courier New" w:hAnsi="Courier New" w:cs="Courier New" w:hint="default"/>
+      </w:rPr>
+    </w:lvl>
+    <w:lvl w:ilvl="2" w:tplc="040C0005" w:tentative="1">
+      <w:start w:val="1"/>
+      <w:numFmt w:val="bullet"/>
+      <w:lvlText w:val=""/>
+      <w:lvlJc w:val="left"/>
+      <w:pPr>
+        <w:ind w:left="2655" w:hanging="360"/>
+      </w:pPr>
+      <w:rPr>
+        <w:rFonts w:ascii="Wingdings" w:hAnsi="Wingdings" w:hint="default"/>
+      </w:rPr>
+    </w:lvl>
+    <w:lvl w:ilvl="3" w:tplc="040C0001" w:tentative="1">
+      <w:start w:val="1"/>
+      <w:numFmt w:val="bullet"/>
+      <w:lvlText w:val=""/>
+      <w:lvlJc w:val="left"/>
+      <w:pPr>
+        <w:ind w:left="3375" w:hanging="360"/>
+      </w:pPr>
+      <w:rPr>
+        <w:rFonts w:ascii="Symbol" w:hAnsi="Symbol" w:hint="default"/>
+      </w:rPr>
+    </w:lvl>
+    <w:lvl w:ilvl="4" w:tplc="040C0003" w:tentative="1">
+      <w:start w:val="1"/>
+      <w:numFmt w:val="bullet"/>
+      <w:lvlText w:val="o"/>
+      <w:lvlJc w:val="left"/>
+      <w:pPr>
+        <w:ind w:left="4095" w:hanging="360"/>
+      </w:pPr>
+      <w:rPr>
+        <w:rFonts w:ascii="Courier New" w:hAnsi="Courier New" w:cs="Courier New" w:hint="default"/>
+      </w:rPr>
+    </w:lvl>
+    <w:lvl w:ilvl="5" w:tplc="040C0005" w:tentative="1">
+      <w:start w:val="1"/>
+      <w:numFmt w:val="bullet"/>
+      <w:lvlText w:val=""/>
+      <w:lvlJc w:val="left"/>
+      <w:pPr>
+        <w:ind w:left="4815" w:hanging="360"/>
+      </w:pPr>
+      <w:rPr>
+        <w:rFonts w:ascii="Wingdings" w:hAnsi="Wingdings" w:hint="default"/>
+      </w:rPr>
+    </w:lvl>
+    <w:lvl w:ilvl="6" w:tplc="040C0001" w:tentative="1">
+      <w:start w:val="1"/>
+      <w:numFmt w:val="bullet"/>
+      <w:lvlText w:val=""/>
+      <w:lvlJc w:val="left"/>
+      <w:pPr>
+        <w:ind w:left="5535" w:hanging="360"/>
+      </w:pPr>
+      <w:rPr>
+        <w:rFonts w:ascii="Symbol" w:hAnsi="Symbol" w:hint="default"/>
+      </w:rPr>
+    </w:lvl>
+    <w:lvl w:ilvl="7" w:tplc="040C0003" w:tentative="1">
+      <w:start w:val="1"/>
+      <w:numFmt w:val="bullet"/>
+      <w:lvlText w:val="o"/>
+      <w:lvlJc w:val="left"/>
+      <w:pPr>
+        <w:ind w:left="6255" w:hanging="360"/>
+      </w:pPr>
+      <w:rPr>
+        <w:rFonts w:ascii="Courier New" w:hAnsi="Courier New" w:cs="Courier New" w:hint="default"/>
+      </w:rPr>
+    </w:lvl>
+    <w:lvl w:ilvl="8" w:tplc="040C0005" w:tentative="1">
+      <w:start w:val="1"/>
+      <w:numFmt w:val="bullet"/>
+      <w:lvlText w:val=""/>
+      <w:lvlJc w:val="left"/>
+      <w:pPr>
+        <w:ind w:left="6975" w:hanging="360"/>
+      </w:pPr>
+      <w:rPr>
+        <w:rFonts w:ascii="Wingdings" w:hAnsi="Wingdings" w:hint="default"/>
+      </w:rPr>
+    </w:lvl>
+  </w:abstractNum>
+  <w:abstractNum w:abstractNumId="16">
     <w:nsid w:val="7A2E0141"/>
     <w:multiLevelType w:val="hybridMultilevel"/>
     <w:tmpl w:val="B6962FF4"/>
@@ -9800,7 +12073,7 @@
     <w:abstractNumId w:val="11"/>
   </w:num>
   <w:num w:numId="13">
-    <w:abstractNumId w:val="15"/>
+    <w:abstractNumId w:val="16"/>
   </w:num>
   <w:num w:numId="14">
     <w:abstractNumId w:val="14"/>
@@ -9810,6 +12083,9 @@
   </w:num>
   <w:num w:numId="16">
     <w:abstractNumId w:val="10"/>
+  </w:num>
+  <w:num w:numId="17">
+    <w:abstractNumId w:val="15"/>
   </w:num>
 </w:numbering>
 </file>
@@ -10758,6 +13034,30 @@
       <w:vertAlign w:val="superscript"/>
     </w:rPr>
   </w:style>
+  <w:style w:type="character" w:customStyle="1" w:styleId="apple-converted-space">
+    <w:name w:val="apple-converted-space"/>
+    <w:basedOn w:val="DefaultParagraphFont"/>
+    <w:rsid w:val="00872133"/>
+  </w:style>
+  <w:style w:type="paragraph" w:styleId="NormalWeb">
+    <w:name w:val="Normal (Web)"/>
+    <w:basedOn w:val="Normal"/>
+    <w:uiPriority w:val="99"/>
+    <w:semiHidden/>
+    <w:unhideWhenUsed/>
+    <w:rsid w:val="00872133"/>
+    <w:pPr>
+      <w:spacing w:before="100" w:beforeAutospacing="1" w:after="100" w:afterAutospacing="1" w:line="240" w:lineRule="auto"/>
+      <w:ind w:firstLine="0"/>
+      <w:jc w:val="left"/>
+    </w:pPr>
+    <w:rPr>
+      <w:rFonts w:ascii="Times New Roman" w:eastAsiaTheme="minorEastAsia" w:hAnsi="Times New Roman" w:cs="Times New Roman"/>
+      <w:sz w:val="24"/>
+      <w:szCs w:val="24"/>
+      <w:lang w:eastAsia="fr-FR"/>
+    </w:rPr>
+  </w:style>
 </w:styles>
 </file>
 
@@ -11705,6 +14005,30 @@
       <w:vertAlign w:val="superscript"/>
     </w:rPr>
   </w:style>
+  <w:style w:type="character" w:customStyle="1" w:styleId="apple-converted-space">
+    <w:name w:val="apple-converted-space"/>
+    <w:basedOn w:val="DefaultParagraphFont"/>
+    <w:rsid w:val="00872133"/>
+  </w:style>
+  <w:style w:type="paragraph" w:styleId="NormalWeb">
+    <w:name w:val="Normal (Web)"/>
+    <w:basedOn w:val="Normal"/>
+    <w:uiPriority w:val="99"/>
+    <w:semiHidden/>
+    <w:unhideWhenUsed/>
+    <w:rsid w:val="00872133"/>
+    <w:pPr>
+      <w:spacing w:before="100" w:beforeAutospacing="1" w:after="100" w:afterAutospacing="1" w:line="240" w:lineRule="auto"/>
+      <w:ind w:firstLine="0"/>
+      <w:jc w:val="left"/>
+    </w:pPr>
+    <w:rPr>
+      <w:rFonts w:ascii="Times New Roman" w:eastAsiaTheme="minorEastAsia" w:hAnsi="Times New Roman" w:cs="Times New Roman"/>
+      <w:sz w:val="24"/>
+      <w:szCs w:val="24"/>
+      <w:lang w:eastAsia="fr-FR"/>
+    </w:rPr>
+  </w:style>
 </w:styles>
 </file>
 
@@ -12017,7 +14341,7 @@
 </file>
 
 <file path=customXml/itemProps2.xml><?xml version="1.0" encoding="utf-8"?>
-<ds:datastoreItem xmlns:ds="http://schemas.openxmlformats.org/officeDocument/2006/customXml" ds:itemID="{8183E14D-30C7-49EF-A7D0-A6C55EDF5D02}">
+<ds:datastoreItem xmlns:ds="http://schemas.openxmlformats.org/officeDocument/2006/customXml" ds:itemID="{0C1B66DC-3A71-41C2-B505-172988BB7AEE}">
   <ds:schemaRefs>
     <ds:schemaRef ds:uri="http://schemas.openxmlformats.org/officeDocument/2006/bibliography"/>
   </ds:schemaRefs>

</xml_diff>